<commit_message>
Project Documentation - Implementation
</commit_message>
<xml_diff>
--- a/Documents/Release 3/Project Documentation Template.docx
+++ b/Documents/Release 3/Project Documentation Template.docx
@@ -503,7 +503,7 @@
         <w:rPr>
           <w:rFonts w:asciiTheme="minorHAnsi" w:eastAsiaTheme="minorEastAsia" w:hAnsiTheme="minorHAnsi"/>
           <w:noProof/>
-          <w:lang w:val="en-AT" w:eastAsia="en-AT"/>
+          <w:lang/>
         </w:rPr>
       </w:pPr>
       <w:r>
@@ -527,7 +527,7 @@
           <w:rPr>
             <w:rFonts w:asciiTheme="minorHAnsi" w:eastAsiaTheme="minorEastAsia" w:hAnsiTheme="minorHAnsi"/>
             <w:noProof/>
-            <w:lang w:val="en-AT" w:eastAsia="en-AT"/>
+            <w:lang/>
           </w:rPr>
           <w:tab/>
         </w:r>
@@ -594,7 +594,7 @@
         <w:rPr>
           <w:rFonts w:asciiTheme="minorHAnsi" w:eastAsiaTheme="minorEastAsia" w:hAnsiTheme="minorHAnsi"/>
           <w:noProof/>
-          <w:lang w:val="en-AT" w:eastAsia="en-AT"/>
+          <w:lang/>
         </w:rPr>
       </w:pPr>
       <w:hyperlink w:anchor="_Toc76666975" w:history="1">
@@ -609,7 +609,7 @@
           <w:rPr>
             <w:rFonts w:asciiTheme="minorHAnsi" w:eastAsiaTheme="minorEastAsia" w:hAnsiTheme="minorHAnsi"/>
             <w:noProof/>
-            <w:lang w:val="en-AT" w:eastAsia="en-AT"/>
+            <w:lang/>
           </w:rPr>
           <w:tab/>
         </w:r>
@@ -676,7 +676,7 @@
         <w:rPr>
           <w:rFonts w:asciiTheme="minorHAnsi" w:eastAsiaTheme="minorEastAsia" w:hAnsiTheme="minorHAnsi"/>
           <w:noProof/>
-          <w:lang w:val="en-AT" w:eastAsia="en-AT"/>
+          <w:lang/>
         </w:rPr>
       </w:pPr>
       <w:hyperlink w:anchor="_Toc76666976" w:history="1">
@@ -692,7 +692,7 @@
           <w:rPr>
             <w:rFonts w:asciiTheme="minorHAnsi" w:eastAsiaTheme="minorEastAsia" w:hAnsiTheme="minorHAnsi"/>
             <w:noProof/>
-            <w:lang w:val="en-AT" w:eastAsia="en-AT"/>
+            <w:lang/>
           </w:rPr>
           <w:tab/>
         </w:r>
@@ -760,7 +760,7 @@
         <w:rPr>
           <w:rFonts w:asciiTheme="minorHAnsi" w:eastAsiaTheme="minorEastAsia" w:hAnsiTheme="minorHAnsi"/>
           <w:noProof/>
-          <w:lang w:val="en-AT" w:eastAsia="en-AT"/>
+          <w:lang/>
         </w:rPr>
       </w:pPr>
       <w:hyperlink w:anchor="_Toc76666977" w:history="1">
@@ -776,7 +776,7 @@
           <w:rPr>
             <w:rFonts w:asciiTheme="minorHAnsi" w:eastAsiaTheme="minorEastAsia" w:hAnsiTheme="minorHAnsi"/>
             <w:noProof/>
-            <w:lang w:val="en-AT" w:eastAsia="en-AT"/>
+            <w:lang/>
           </w:rPr>
           <w:tab/>
         </w:r>
@@ -844,7 +844,7 @@
         <w:rPr>
           <w:rFonts w:asciiTheme="minorHAnsi" w:eastAsiaTheme="minorEastAsia" w:hAnsiTheme="minorHAnsi"/>
           <w:noProof/>
-          <w:lang w:val="en-AT" w:eastAsia="en-AT"/>
+          <w:lang/>
         </w:rPr>
       </w:pPr>
       <w:hyperlink w:anchor="_Toc76666978" w:history="1">
@@ -859,7 +859,7 @@
           <w:rPr>
             <w:rFonts w:asciiTheme="minorHAnsi" w:eastAsiaTheme="minorEastAsia" w:hAnsiTheme="minorHAnsi"/>
             <w:noProof/>
-            <w:lang w:val="en-AT" w:eastAsia="en-AT"/>
+            <w:lang/>
           </w:rPr>
           <w:tab/>
         </w:r>
@@ -925,7 +925,7 @@
         <w:pStyle w:val="Verzeichnis3"/>
         <w:rPr>
           <w:rFonts w:asciiTheme="minorHAnsi" w:eastAsiaTheme="minorEastAsia" w:hAnsiTheme="minorHAnsi"/>
-          <w:lang w:val="en-AT" w:eastAsia="en-AT"/>
+          <w:lang/>
         </w:rPr>
       </w:pPr>
       <w:hyperlink w:anchor="_Toc76666979" w:history="1">
@@ -938,7 +938,7 @@
         <w:r>
           <w:rPr>
             <w:rFonts w:asciiTheme="minorHAnsi" w:eastAsiaTheme="minorEastAsia" w:hAnsiTheme="minorHAnsi"/>
-            <w:lang w:val="en-AT" w:eastAsia="en-AT"/>
+            <w:lang/>
           </w:rPr>
           <w:tab/>
         </w:r>
@@ -996,7 +996,7 @@
         <w:pStyle w:val="Verzeichnis3"/>
         <w:rPr>
           <w:rFonts w:asciiTheme="minorHAnsi" w:eastAsiaTheme="minorEastAsia" w:hAnsiTheme="minorHAnsi"/>
-          <w:lang w:val="en-AT" w:eastAsia="en-AT"/>
+          <w:lang/>
         </w:rPr>
       </w:pPr>
       <w:hyperlink w:anchor="_Toc76666980" w:history="1">
@@ -1009,7 +1009,7 @@
         <w:r>
           <w:rPr>
             <w:rFonts w:asciiTheme="minorHAnsi" w:eastAsiaTheme="minorEastAsia" w:hAnsiTheme="minorHAnsi"/>
-            <w:lang w:val="en-AT" w:eastAsia="en-AT"/>
+            <w:lang/>
           </w:rPr>
           <w:tab/>
         </w:r>
@@ -1068,7 +1068,7 @@
         <w:rPr>
           <w:rFonts w:asciiTheme="minorHAnsi" w:eastAsiaTheme="minorEastAsia" w:hAnsiTheme="minorHAnsi"/>
           <w:noProof/>
-          <w:lang w:val="en-AT" w:eastAsia="en-AT"/>
+          <w:lang/>
         </w:rPr>
       </w:pPr>
       <w:hyperlink w:anchor="_Toc76666981" w:history="1">
@@ -1083,7 +1083,7 @@
           <w:rPr>
             <w:rFonts w:asciiTheme="minorHAnsi" w:eastAsiaTheme="minorEastAsia" w:hAnsiTheme="minorHAnsi"/>
             <w:noProof/>
-            <w:lang w:val="en-AT" w:eastAsia="en-AT"/>
+            <w:lang/>
           </w:rPr>
           <w:tab/>
         </w:r>
@@ -1150,7 +1150,7 @@
         <w:rPr>
           <w:rFonts w:asciiTheme="minorHAnsi" w:eastAsiaTheme="minorEastAsia" w:hAnsiTheme="minorHAnsi"/>
           <w:noProof/>
-          <w:lang w:val="en-AT" w:eastAsia="en-AT"/>
+          <w:lang/>
         </w:rPr>
       </w:pPr>
       <w:hyperlink w:anchor="_Toc76666982" w:history="1">
@@ -1165,7 +1165,7 @@
           <w:rPr>
             <w:rFonts w:asciiTheme="minorHAnsi" w:eastAsiaTheme="minorEastAsia" w:hAnsiTheme="minorHAnsi"/>
             <w:noProof/>
-            <w:lang w:val="en-AT" w:eastAsia="en-AT"/>
+            <w:lang/>
           </w:rPr>
           <w:tab/>
         </w:r>
@@ -1232,7 +1232,7 @@
         <w:rPr>
           <w:rFonts w:asciiTheme="minorHAnsi" w:eastAsiaTheme="minorEastAsia" w:hAnsiTheme="minorHAnsi"/>
           <w:noProof/>
-          <w:lang w:val="en-AT" w:eastAsia="en-AT"/>
+          <w:lang/>
         </w:rPr>
       </w:pPr>
       <w:hyperlink w:anchor="_Toc76666983" w:history="1">
@@ -1248,7 +1248,7 @@
           <w:rPr>
             <w:rFonts w:asciiTheme="minorHAnsi" w:eastAsiaTheme="minorEastAsia" w:hAnsiTheme="minorHAnsi"/>
             <w:noProof/>
-            <w:lang w:val="en-AT" w:eastAsia="en-AT"/>
+            <w:lang/>
           </w:rPr>
           <w:tab/>
         </w:r>
@@ -1316,7 +1316,7 @@
         <w:rPr>
           <w:rFonts w:asciiTheme="minorHAnsi" w:eastAsiaTheme="minorEastAsia" w:hAnsiTheme="minorHAnsi"/>
           <w:noProof/>
-          <w:lang w:val="en-AT" w:eastAsia="en-AT"/>
+          <w:lang/>
         </w:rPr>
       </w:pPr>
       <w:hyperlink w:anchor="_Toc76666984" w:history="1">
@@ -1331,7 +1331,7 @@
           <w:rPr>
             <w:rFonts w:asciiTheme="minorHAnsi" w:eastAsiaTheme="minorEastAsia" w:hAnsiTheme="minorHAnsi"/>
             <w:noProof/>
-            <w:lang w:val="en-AT" w:eastAsia="en-AT"/>
+            <w:lang/>
           </w:rPr>
           <w:tab/>
         </w:r>
@@ -1398,7 +1398,7 @@
         <w:rPr>
           <w:rFonts w:asciiTheme="minorHAnsi" w:eastAsiaTheme="minorEastAsia" w:hAnsiTheme="minorHAnsi"/>
           <w:noProof/>
-          <w:lang w:val="en-AT" w:eastAsia="en-AT"/>
+          <w:lang/>
         </w:rPr>
       </w:pPr>
       <w:hyperlink w:anchor="_Toc76666985" w:history="1">
@@ -1414,7 +1414,7 @@
           <w:rPr>
             <w:rFonts w:asciiTheme="minorHAnsi" w:eastAsiaTheme="minorEastAsia" w:hAnsiTheme="minorHAnsi"/>
             <w:noProof/>
-            <w:lang w:val="en-AT" w:eastAsia="en-AT"/>
+            <w:lang/>
           </w:rPr>
           <w:tab/>
         </w:r>
@@ -1785,14 +1785,27 @@
       <w:r>
         <w:t xml:space="preserve"> </w:t>
       </w:r>
-      <w:fldSimple w:instr=" SEQ Tabelle \* ARABIC ">
-        <w:r>
-          <w:rPr>
-            <w:noProof/>
-          </w:rPr>
-          <w:t>1</w:t>
-        </w:r>
-      </w:fldSimple>
+      <w:r>
+        <w:fldChar w:fldCharType="begin"/>
+      </w:r>
+      <w:r>
+        <w:instrText xml:space="preserve"> SEQ Tabelle \* ARABIC </w:instrText>
+      </w:r>
+      <w:r>
+        <w:fldChar w:fldCharType="separate"/>
+      </w:r>
+      <w:r>
+        <w:rPr>
+          <w:noProof/>
+        </w:rPr>
+        <w:t>1</w:t>
+      </w:r>
+      <w:r>
+        <w:rPr>
+          <w:noProof/>
+        </w:rPr>
+        <w:fldChar w:fldCharType="end"/>
+      </w:r>
       <w:r>
         <w:t xml:space="preserve">: </w:t>
       </w:r>
@@ -4926,6 +4939,156 @@
         <w:pStyle w:val="StandardWeb"/>
         <w:spacing w:before="0" w:beforeAutospacing="0" w:after="0" w:afterAutospacing="0" w:line="300" w:lineRule="atLeast"/>
         <w:rPr>
+          <w:rFonts w:ascii="Arial" w:hAnsi="Arial" w:cs="Arial"/>
+          <w:color w:val="000000"/>
+          <w:sz w:val="22"/>
+          <w:szCs w:val="22"/>
+        </w:rPr>
+      </w:pPr>
+      <w:r>
+        <w:rPr>
+          <w:rFonts w:ascii="Arial" w:hAnsi="Arial" w:cs="Arial"/>
+          <w:color w:val="000000"/>
+          <w:sz w:val="22"/>
+          <w:szCs w:val="22"/>
+        </w:rPr>
+        <w:t>We tried to stick to the model view controller design pattern in the frontend by dividing our project into three main areas.</w:t>
+      </w:r>
+    </w:p>
+    <w:p>
+      <w:pPr>
+        <w:pStyle w:val="StandardWeb"/>
+        <w:spacing w:before="0" w:beforeAutospacing="0" w:after="0" w:afterAutospacing="0" w:line="300" w:lineRule="atLeast"/>
+        <w:rPr>
+          <w:rFonts w:ascii="Arial" w:hAnsi="Arial" w:cs="Arial"/>
+          <w:color w:val="000000"/>
+          <w:sz w:val="22"/>
+          <w:szCs w:val="22"/>
+        </w:rPr>
+      </w:pPr>
+      <w:r>
+        <w:rPr>
+          <w:rFonts w:ascii="Arial" w:hAnsi="Arial" w:cs="Arial"/>
+          <w:color w:val="000000"/>
+          <w:sz w:val="22"/>
+          <w:szCs w:val="22"/>
+        </w:rPr>
+        <w:t xml:space="preserve">The model package contains all the entities and the http clients that connect to our backend to perform CRUD-Operations on our SQL database. </w:t>
+      </w:r>
+    </w:p>
+    <w:p>
+      <w:pPr>
+        <w:pStyle w:val="StandardWeb"/>
+        <w:spacing w:before="0" w:beforeAutospacing="0" w:after="0" w:afterAutospacing="0" w:line="300" w:lineRule="atLeast"/>
+        <w:rPr>
+          <w:rFonts w:ascii="Arial" w:hAnsi="Arial" w:cs="Arial"/>
+          <w:color w:val="000000"/>
+          <w:sz w:val="22"/>
+          <w:szCs w:val="22"/>
+        </w:rPr>
+      </w:pPr>
+      <w:r>
+        <w:rPr>
+          <w:rFonts w:ascii="Arial" w:hAnsi="Arial" w:cs="Arial"/>
+          <w:color w:val="000000"/>
+          <w:sz w:val="22"/>
+          <w:szCs w:val="22"/>
+        </w:rPr>
+        <w:t>The controller package contains the business logic. We excluded the logic from the view by creating custom listeners that are triggered in the view but implemented in the controller(example see further down in 4.2).</w:t>
+      </w:r>
+    </w:p>
+    <w:p>
+      <w:pPr>
+        <w:pStyle w:val="StandardWeb"/>
+        <w:spacing w:before="0" w:beforeAutospacing="0" w:after="0" w:afterAutospacing="0" w:line="300" w:lineRule="atLeast"/>
+        <w:rPr>
+          <w:rFonts w:ascii="Arial" w:hAnsi="Arial" w:cs="Arial"/>
+          <w:color w:val="000000"/>
+          <w:sz w:val="22"/>
+          <w:szCs w:val="22"/>
+        </w:rPr>
+      </w:pPr>
+      <w:r>
+        <w:rPr>
+          <w:rFonts w:ascii="Arial" w:hAnsi="Arial" w:cs="Arial"/>
+          <w:color w:val="000000"/>
+          <w:sz w:val="22"/>
+          <w:szCs w:val="22"/>
+        </w:rPr>
+        <w:t>The view package has all the graphic components of the application.</w:t>
+      </w:r>
+    </w:p>
+    <w:p>
+      <w:pPr>
+        <w:pStyle w:val="StandardWeb"/>
+        <w:spacing w:before="0" w:beforeAutospacing="0" w:after="0" w:afterAutospacing="0" w:line="300" w:lineRule="atLeast"/>
+        <w:rPr>
+          <w:rFonts w:ascii="Arial" w:hAnsi="Arial" w:cs="Arial"/>
+          <w:color w:val="000000"/>
+          <w:sz w:val="22"/>
+          <w:szCs w:val="22"/>
+        </w:rPr>
+      </w:pPr>
+    </w:p>
+    <w:p>
+      <w:pPr>
+        <w:pStyle w:val="StandardWeb"/>
+        <w:spacing w:before="0" w:beforeAutospacing="0" w:after="0" w:afterAutospacing="0" w:line="300" w:lineRule="atLeast"/>
+        <w:rPr>
+          <w:rFonts w:ascii="Arial" w:hAnsi="Arial" w:cs="Arial"/>
+          <w:color w:val="000000"/>
+          <w:sz w:val="22"/>
+          <w:szCs w:val="22"/>
+        </w:rPr>
+      </w:pPr>
+      <w:r>
+        <w:rPr>
+          <w:rFonts w:ascii="Arial" w:hAnsi="Arial" w:cs="Arial"/>
+          <w:color w:val="000000"/>
+          <w:sz w:val="22"/>
+          <w:szCs w:val="22"/>
+        </w:rPr>
+        <w:t>Our overall architecture may be described as a three-layered-one. We have our database that holds the data, the server which is implemented as a Spring Boot application and used to manipulate the data and the desktop application representing the client.</w:t>
+      </w:r>
+    </w:p>
+    <w:p>
+      <w:pPr>
+        <w:pStyle w:val="StandardWeb"/>
+        <w:spacing w:before="0" w:beforeAutospacing="0" w:after="0" w:afterAutospacing="0" w:line="300" w:lineRule="atLeast"/>
+        <w:rPr>
+          <w:rFonts w:ascii="Arial" w:hAnsi="Arial" w:cs="Arial"/>
+          <w:color w:val="000000"/>
+          <w:sz w:val="22"/>
+          <w:szCs w:val="22"/>
+        </w:rPr>
+      </w:pPr>
+    </w:p>
+    <w:p>
+      <w:pPr>
+        <w:pStyle w:val="StandardWeb"/>
+        <w:spacing w:before="0" w:beforeAutospacing="0" w:after="0" w:afterAutospacing="0" w:line="300" w:lineRule="atLeast"/>
+        <w:rPr>
+          <w:rFonts w:ascii="Arial" w:hAnsi="Arial" w:cs="Arial"/>
+          <w:color w:val="000000"/>
+          <w:sz w:val="22"/>
+          <w:szCs w:val="22"/>
+        </w:rPr>
+      </w:pPr>
+      <w:r>
+        <w:rPr>
+          <w:rFonts w:ascii="Arial" w:hAnsi="Arial" w:cs="Arial"/>
+          <w:color w:val="000000"/>
+          <w:sz w:val="22"/>
+          <w:szCs w:val="22"/>
+        </w:rPr>
+        <w:t>Our UML diagrams are quite large as they are auto generated by Plantuml and contain every little detail. Therefore we refer to github regarding the diagrams.</w:t>
+      </w:r>
+    </w:p>
+    <w:p>
+      <w:pPr>
+        <w:pStyle w:val="StandardWeb"/>
+        <w:spacing w:before="0" w:beforeAutospacing="0" w:after="0" w:afterAutospacing="0" w:line="300" w:lineRule="atLeast"/>
+        <w:rPr>
           <w:color w:val="000000"/>
           <w:sz w:val="27"/>
           <w:szCs w:val="27"/>
@@ -4938,16 +5101,7 @@
           <w:sz w:val="22"/>
           <w:szCs w:val="22"/>
         </w:rPr>
-        <w:t>For the UML diagrams, s</w:t>
-      </w:r>
-      <w:r>
-        <w:rPr>
-          <w:rFonts w:ascii="Arial" w:hAnsi="Arial" w:cs="Arial"/>
-          <w:color w:val="000000"/>
-          <w:sz w:val="22"/>
-          <w:szCs w:val="22"/>
-        </w:rPr>
-        <w:t xml:space="preserve">ee github branch. </w:t>
+        <w:t xml:space="preserve"> </w:t>
       </w:r>
       <w:r>
         <w:rPr>
@@ -5490,6 +5644,7 @@
           <w:iCs/>
           <w:lang w:val="en-US"/>
         </w:rPr>
+        <w:lastRenderedPageBreak/>
         <w:t>Consequences:</w:t>
       </w:r>
       <w:r>
@@ -5738,9 +5893,22 @@
         <w:rPr>
           <w:lang w:val="en-US"/>
         </w:rPr>
-        <w:lastRenderedPageBreak/>
         <w:t xml:space="preserve">Frontend-wise we divided our project into three areas: the model itself, which holds all the relevant data, the views, which include the design elements and finally the controller, which implements most of the functionality of the application. </w:t>
       </w:r>
+    </w:p>
+    <w:p>
+      <w:pPr>
+        <w:rPr>
+          <w:lang w:val="en-US"/>
+        </w:rPr>
+      </w:pPr>
+    </w:p>
+    <w:p>
+      <w:pPr>
+        <w:rPr>
+          <w:lang w:val="en-US"/>
+        </w:rPr>
+      </w:pPr>
     </w:p>
     <w:p>
       <w:pPr>
@@ -5849,7 +6017,42 @@
           <w:rFonts w:ascii="Calibri" w:eastAsia="Calibri" w:hAnsi="Calibri" w:cs="Times New Roman"/>
           <w:lang w:val="en-US"/>
         </w:rPr>
-        <w:t>Issues after refactoring: 60 in 22 files</w:t>
+        <w:t>Issues after refactoring</w:t>
+      </w:r>
+      <w:r>
+        <w:rPr>
+          <w:rFonts w:ascii="Calibri" w:eastAsia="Calibri" w:hAnsi="Calibri" w:cs="Times New Roman"/>
+          <w:lang w:val="en-US"/>
+        </w:rPr>
+        <w:t xml:space="preserve"> for Release 3</w:t>
+      </w:r>
+      <w:r>
+        <w:rPr>
+          <w:rFonts w:ascii="Calibri" w:eastAsia="Calibri" w:hAnsi="Calibri" w:cs="Times New Roman"/>
+          <w:lang w:val="en-US"/>
+        </w:rPr>
+        <w:t>: 60 in 22 files</w:t>
+      </w:r>
+    </w:p>
+    <w:p>
+      <w:pPr>
+        <w:numPr>
+          <w:ilvl w:val="0"/>
+          <w:numId w:val="25"/>
+        </w:numPr>
+        <w:spacing w:after="160" w:line="259" w:lineRule="auto"/>
+        <w:contextualSpacing/>
+        <w:rPr>
+          <w:rFonts w:ascii="Calibri" w:eastAsia="Calibri" w:hAnsi="Calibri" w:cs="Times New Roman"/>
+          <w:lang w:val="en-US"/>
+        </w:rPr>
+      </w:pPr>
+      <w:r>
+        <w:rPr>
+          <w:rFonts w:ascii="Calibri" w:eastAsia="Calibri" w:hAnsi="Calibri" w:cs="Times New Roman"/>
+          <w:lang w:val="en-US"/>
+        </w:rPr>
+        <w:t>Issuers after refactoring for Final Release: 48 in 20 Files</w:t>
       </w:r>
     </w:p>
     <w:p>
@@ -5867,6 +6070,7 @@
           <w:bCs/>
           <w:lang w:val="en-US"/>
         </w:rPr>
+        <w:lastRenderedPageBreak/>
         <w:t>Refactored all occurrences of:</w:t>
       </w:r>
       <w:r>
@@ -5935,7 +6139,6 @@
           <w:noProof/>
           <w:lang w:eastAsia="de-AT"/>
         </w:rPr>
-        <w:lastRenderedPageBreak/>
         <w:drawing>
           <wp:inline distT="0" distB="0" distL="0" distR="0" wp14:anchorId="296B244B" wp14:editId="0E5C2206">
             <wp:extent cx="5760720" cy="2121535"/>
@@ -6056,6 +6259,7 @@
           <w:noProof/>
           <w:lang w:eastAsia="de-AT"/>
         </w:rPr>
+        <w:lastRenderedPageBreak/>
         <w:drawing>
           <wp:inline distT="0" distB="0" distL="0" distR="0" wp14:anchorId="1BB35A7F" wp14:editId="4AA38A03">
             <wp:extent cx="5760720" cy="2382520"/>
@@ -6116,7 +6320,6 @@
           <w:noProof/>
           <w:lang w:eastAsia="de-AT"/>
         </w:rPr>
-        <w:lastRenderedPageBreak/>
         <w:drawing>
           <wp:inline distT="0" distB="0" distL="0" distR="0" wp14:anchorId="7EF260B0" wp14:editId="33744AB5">
             <wp:extent cx="5760720" cy="2884170"/>
@@ -6228,6 +6431,7 @@
           <w:noProof/>
           <w:lang w:eastAsia="de-AT"/>
         </w:rPr>
+        <w:lastRenderedPageBreak/>
         <w:drawing>
           <wp:inline distT="0" distB="0" distL="0" distR="0" wp14:anchorId="0842C8E6" wp14:editId="0521C71F">
             <wp:extent cx="5620534" cy="1686160"/>
@@ -6288,7 +6492,6 @@
           <w:noProof/>
           <w:lang w:eastAsia="de-AT"/>
         </w:rPr>
-        <w:lastRenderedPageBreak/>
         <w:drawing>
           <wp:inline distT="0" distB="0" distL="0" distR="0" wp14:anchorId="7BE0A023" wp14:editId="736C6189">
             <wp:extent cx="5760720" cy="1846580"/>
@@ -6469,6 +6672,7 @@
           <w:noProof/>
           <w:lang w:eastAsia="de-AT"/>
         </w:rPr>
+        <w:lastRenderedPageBreak/>
         <w:drawing>
           <wp:inline distT="0" distB="0" distL="0" distR="0" wp14:anchorId="73AD4CF8" wp14:editId="5A6EB390">
             <wp:extent cx="5760720" cy="2108835"/>
@@ -6669,6 +6873,7 @@
           <w:noProof/>
           <w:lang w:eastAsia="de-AT"/>
         </w:rPr>
+        <w:lastRenderedPageBreak/>
         <w:drawing>
           <wp:inline distT="0" distB="0" distL="0" distR="0" wp14:anchorId="55F4DA1F" wp14:editId="2D60C1F6">
             <wp:extent cx="5760720" cy="1972310"/>
@@ -6729,7 +6934,6 @@
           <w:noProof/>
           <w:lang w:eastAsia="de-AT"/>
         </w:rPr>
-        <w:lastRenderedPageBreak/>
         <w:drawing>
           <wp:inline distT="0" distB="0" distL="0" distR="0" wp14:anchorId="73FDC704" wp14:editId="69C8DDAF">
             <wp:extent cx="5760720" cy="2030095"/>
@@ -6850,6 +7054,7 @@
           <w:noProof/>
           <w:lang w:eastAsia="de-AT"/>
         </w:rPr>
+        <w:lastRenderedPageBreak/>
         <w:drawing>
           <wp:inline distT="0" distB="0" distL="0" distR="0" wp14:anchorId="5A08A3CE" wp14:editId="1880F6F2">
             <wp:extent cx="5760720" cy="1960245"/>
@@ -6973,7 +7178,6 @@
           <w:bCs/>
           <w:lang w:val="de-DE"/>
         </w:rPr>
-        <w:lastRenderedPageBreak/>
         <w:t>No refactoring of:</w:t>
       </w:r>
     </w:p>
@@ -7041,7 +7245,7 @@
           <w:rFonts w:ascii="Calibri" w:eastAsia="Calibri" w:hAnsi="Calibri" w:cs="Times New Roman"/>
           <w:lang w:val="en-US"/>
         </w:rPr>
-        <w:t>Would require serious changes – maybe for the next release</w:t>
+        <w:t xml:space="preserve">Would require serious changes </w:t>
       </w:r>
     </w:p>
     <w:p>
@@ -7108,7 +7312,7 @@
           <w:rFonts w:ascii="Calibri" w:eastAsia="Calibri" w:hAnsi="Calibri" w:cs="Times New Roman"/>
           <w:lang w:val="en-US"/>
         </w:rPr>
-        <w:t>Performance not top priority – maybe for the next release</w:t>
+        <w:t xml:space="preserve">Performance not top priority </w:t>
       </w:r>
     </w:p>
     <w:p>
@@ -7125,6 +7329,7 @@
           <w:noProof/>
           <w:lang w:eastAsia="de-AT"/>
         </w:rPr>
+        <w:lastRenderedPageBreak/>
         <w:drawing>
           <wp:inline distT="0" distB="0" distL="0" distR="0" wp14:anchorId="22EABF24" wp14:editId="22B39841">
             <wp:extent cx="5760720" cy="1743075"/>
@@ -7175,7 +7380,6 @@
           <w:rFonts w:ascii="Calibri" w:eastAsia="Calibri" w:hAnsi="Calibri" w:cs="Times New Roman"/>
           <w:lang w:val="en-US"/>
         </w:rPr>
-        <w:lastRenderedPageBreak/>
         <w:t>For a method where we have not yet found an alternative</w:t>
       </w:r>
       <w:r>
@@ -7237,7 +7441,7 @@
           <w:rFonts w:ascii="Calibri" w:eastAsia="Calibri" w:hAnsi="Calibri" w:cs="Times New Roman"/>
           <w:lang w:val="en-US"/>
         </w:rPr>
-        <w:t>Not clear how to handle them other than to print stacktracea</w:t>
+        <w:t>Not clear how to handle them other than to print stacktrace</w:t>
       </w:r>
     </w:p>
     <w:p>
@@ -7262,6 +7466,27 @@
         <w:spacing w:before="0" w:beforeAutospacing="0" w:after="0" w:afterAutospacing="0" w:line="300" w:lineRule="atLeast"/>
         <w:rPr>
           <w:rFonts w:ascii="Arial" w:hAnsi="Arial" w:cs="Arial"/>
+          <w:color w:val="000000"/>
+          <w:sz w:val="22"/>
+          <w:szCs w:val="22"/>
+        </w:rPr>
+      </w:pPr>
+      <w:r>
+        <w:rPr>
+          <w:rFonts w:ascii="Arial" w:hAnsi="Arial" w:cs="Arial"/>
+          <w:color w:val="000000"/>
+          <w:sz w:val="22"/>
+          <w:szCs w:val="22"/>
+        </w:rPr>
+        <w:t>We created the following test-classes containing 67 Unit Tests:</w:t>
+      </w:r>
+    </w:p>
+    <w:p>
+      <w:pPr>
+        <w:pStyle w:val="StandardWeb"/>
+        <w:spacing w:before="0" w:beforeAutospacing="0" w:after="0" w:afterAutospacing="0" w:line="300" w:lineRule="atLeast"/>
+        <w:rPr>
+          <w:rFonts w:ascii="Arial" w:hAnsi="Arial" w:cs="Arial"/>
           <w:i/>
           <w:iCs/>
           <w:color w:val="000000"/>
@@ -7277,54 +7502,12 @@
           <w:color w:val="000000"/>
           <w:sz w:val="22"/>
           <w:szCs w:val="22"/>
-          <w:highlight w:val="yellow"/>
-        </w:rPr>
-        <w:t>Overview of created JUnit tests (possibly with selected tests), test coverage</w:t>
-      </w:r>
-    </w:p>
-    <w:p>
-      <w:pPr>
-        <w:pStyle w:val="StandardWeb"/>
-        <w:spacing w:before="0" w:beforeAutospacing="0" w:after="0" w:afterAutospacing="0" w:line="300" w:lineRule="atLeast"/>
-        <w:rPr>
-          <w:rFonts w:ascii="Arial" w:hAnsi="Arial" w:cs="Arial"/>
-          <w:i/>
-          <w:iCs/>
-          <w:color w:val="000000"/>
-          <w:sz w:val="22"/>
-          <w:szCs w:val="22"/>
-        </w:rPr>
-      </w:pPr>
-    </w:p>
-    <w:p>
-      <w:pPr>
-        <w:pStyle w:val="StandardWeb"/>
-        <w:spacing w:before="0" w:beforeAutospacing="0" w:after="0" w:afterAutospacing="0" w:line="300" w:lineRule="atLeast"/>
-        <w:rPr>
-          <w:rFonts w:ascii="Arial" w:hAnsi="Arial" w:cs="Arial"/>
-          <w:i/>
-          <w:iCs/>
-          <w:color w:val="000000"/>
-          <w:sz w:val="22"/>
-          <w:szCs w:val="22"/>
-        </w:rPr>
-      </w:pPr>
-      <w:r>
-        <w:rPr>
-          <w:rFonts w:ascii="Arial" w:hAnsi="Arial" w:cs="Arial"/>
-          <w:i/>
-          <w:iCs/>
-          <w:noProof/>
-          <w:color w:val="000000"/>
-          <w:sz w:val="22"/>
-          <w:szCs w:val="22"/>
-          <w:lang w:val="de-AT" w:eastAsia="de-AT"/>
         </w:rPr>
         <w:drawing>
-          <wp:inline distT="0" distB="0" distL="0" distR="0" wp14:anchorId="15FEA9BB" wp14:editId="7B5581D3">
-            <wp:extent cx="3829050" cy="3651250"/>
-            <wp:effectExtent l="0" t="0" r="0" b="6350"/>
-            <wp:docPr id="26" name="Grafik 26" descr="C:\Users\Valentina\Desktop\SS 2021\Soft\Release 3\280e7e81-9ee3-41e7-901d-5408f742ffe7.jpg"/>
+          <wp:inline distT="0" distB="0" distL="0" distR="0" wp14:anchorId="657076A4" wp14:editId="4B74CE63">
+            <wp:extent cx="5975985" cy="2400935"/>
+            <wp:effectExtent l="0" t="0" r="5715" b="0"/>
+            <wp:docPr id="31" name="Grafik 31" descr="Ein Bild, das Text enthält.&#10;&#10;Automatisch generierte Beschreibung"/>
             <wp:cNvGraphicFramePr>
               <a:graphicFrameLocks xmlns:a="http://schemas.openxmlformats.org/drawingml/2006/main" noChangeAspect="1"/>
             </wp:cNvGraphicFramePr>
@@ -7332,36 +7515,23 @@
               <a:graphicData uri="http://schemas.openxmlformats.org/drawingml/2006/picture">
                 <pic:pic xmlns:pic="http://schemas.openxmlformats.org/drawingml/2006/picture">
                   <pic:nvPicPr>
-                    <pic:cNvPr id="0" name="Picture 1" descr="C:\Users\Valentina\Desktop\SS 2021\Soft\Release 3\280e7e81-9ee3-41e7-901d-5408f742ffe7.jpg"/>
-                    <pic:cNvPicPr>
-                      <a:picLocks noChangeAspect="1" noChangeArrowheads="1"/>
-                    </pic:cNvPicPr>
+                    <pic:cNvPr id="31" name="Grafik 31" descr="Ein Bild, das Text enthält.&#10;&#10;Automatisch generierte Beschreibung"/>
+                    <pic:cNvPicPr/>
                   </pic:nvPicPr>
                   <pic:blipFill>
-                    <a:blip r:embed="rId57">
-                      <a:extLst>
-                        <a:ext uri="{28A0092B-C50C-407E-A947-70E740481C1C}">
-                          <a14:useLocalDpi xmlns:a14="http://schemas.microsoft.com/office/drawing/2010/main" val="0"/>
-                        </a:ext>
-                      </a:extLst>
-                    </a:blip>
-                    <a:srcRect/>
+                    <a:blip r:embed="rId57"/>
                     <a:stretch>
                       <a:fillRect/>
                     </a:stretch>
                   </pic:blipFill>
-                  <pic:spPr bwMode="auto">
+                  <pic:spPr>
                     <a:xfrm>
                       <a:off x="0" y="0"/>
-                      <a:ext cx="3829050" cy="3651250"/>
+                      <a:ext cx="5975985" cy="2400935"/>
                     </a:xfrm>
                     <a:prstGeom prst="rect">
                       <a:avLst/>
                     </a:prstGeom>
-                    <a:noFill/>
-                    <a:ln>
-                      <a:noFill/>
-                    </a:ln>
                   </pic:spPr>
                 </pic:pic>
               </a:graphicData>
@@ -7375,11 +7545,138 @@
         <w:pStyle w:val="StandardWeb"/>
         <w:spacing w:before="0" w:beforeAutospacing="0" w:after="0" w:afterAutospacing="0" w:line="300" w:lineRule="atLeast"/>
         <w:rPr>
+          <w:rFonts w:ascii="Arial" w:hAnsi="Arial" w:cs="Arial"/>
+          <w:color w:val="000000"/>
+          <w:sz w:val="22"/>
+          <w:szCs w:val="22"/>
+        </w:rPr>
+      </w:pPr>
+    </w:p>
+    <w:p>
+      <w:pPr>
+        <w:pStyle w:val="StandardWeb"/>
+        <w:spacing w:before="0" w:beforeAutospacing="0" w:after="0" w:afterAutospacing="0" w:line="300" w:lineRule="atLeast"/>
+        <w:rPr>
+          <w:rFonts w:ascii="Arial" w:hAnsi="Arial" w:cs="Arial"/>
+          <w:color w:val="000000"/>
+          <w:sz w:val="22"/>
+          <w:szCs w:val="22"/>
+        </w:rPr>
+      </w:pPr>
+      <w:r>
+        <w:rPr>
+          <w:rFonts w:ascii="Arial" w:hAnsi="Arial" w:cs="Arial"/>
+          <w:color w:val="000000"/>
+          <w:sz w:val="22"/>
+          <w:szCs w:val="22"/>
+        </w:rPr>
+        <w:t>Our tests where mostly centered around the Http-Clients that are used to interact with the backend/ the database and connect all components.</w:t>
+      </w:r>
+    </w:p>
+    <w:p>
+      <w:pPr>
+        <w:spacing w:after="160" w:line="259" w:lineRule="auto"/>
+        <w:rPr>
+          <w:rFonts w:eastAsia="Times New Roman" w:cs="Arial"/>
+          <w:color w:val="000000"/>
+          <w:lang w:val="en-US"/>
+        </w:rPr>
+      </w:pPr>
+      <w:r>
+        <w:rPr>
+          <w:rFonts w:cs="Arial"/>
+          <w:color w:val="000000"/>
+        </w:rPr>
+        <w:lastRenderedPageBreak/>
+        <w:br w:type="page"/>
+      </w:r>
+    </w:p>
+    <w:p>
+      <w:pPr>
+        <w:pStyle w:val="StandardWeb"/>
+        <w:spacing w:before="0" w:beforeAutospacing="0" w:after="0" w:afterAutospacing="0" w:line="300" w:lineRule="atLeast"/>
+        <w:rPr>
+          <w:rFonts w:ascii="Arial" w:hAnsi="Arial" w:cs="Arial"/>
+          <w:color w:val="000000"/>
+          <w:sz w:val="22"/>
+          <w:szCs w:val="22"/>
+        </w:rPr>
+      </w:pPr>
+      <w:r>
+        <w:rPr>
+          <w:rFonts w:ascii="Arial" w:hAnsi="Arial" w:cs="Arial"/>
+          <w:color w:val="000000"/>
+          <w:sz w:val="22"/>
+          <w:szCs w:val="22"/>
+        </w:rPr>
+        <w:lastRenderedPageBreak/>
+        <w:t>With this approached we achieved the following overall coverage:</w:t>
+      </w:r>
+    </w:p>
+    <w:p>
+      <w:pPr>
+        <w:pStyle w:val="StandardWeb"/>
+        <w:spacing w:before="0" w:beforeAutospacing="0" w:after="0" w:afterAutospacing="0" w:line="300" w:lineRule="atLeast"/>
+        <w:rPr>
+          <w:rFonts w:ascii="Arial" w:hAnsi="Arial" w:cs="Arial"/>
+          <w:color w:val="000000"/>
+          <w:sz w:val="22"/>
+          <w:szCs w:val="22"/>
+        </w:rPr>
+      </w:pPr>
+    </w:p>
+    <w:p>
+      <w:pPr>
+        <w:pStyle w:val="StandardWeb"/>
+        <w:spacing w:before="0" w:beforeAutospacing="0" w:after="0" w:afterAutospacing="0" w:line="300" w:lineRule="atLeast"/>
+        <w:rPr>
           <w:color w:val="000000"/>
           <w:sz w:val="27"/>
           <w:szCs w:val="27"/>
         </w:rPr>
       </w:pPr>
+      <w:r>
+        <w:rPr>
+          <w:color w:val="000000"/>
+          <w:sz w:val="27"/>
+          <w:szCs w:val="27"/>
+        </w:rPr>
+        <w:drawing>
+          <wp:inline distT="0" distB="0" distL="0" distR="0" wp14:anchorId="42604FBE" wp14:editId="100BDFB9">
+            <wp:extent cx="5975985" cy="3126740"/>
+            <wp:effectExtent l="0" t="0" r="5715" b="0"/>
+            <wp:docPr id="35" name="Grafik 35" descr="Ein Bild, das Text, Screenshot, Monitor, schwarz enthält.&#10;&#10;Automatisch generierte Beschreibung"/>
+            <wp:cNvGraphicFramePr>
+              <a:graphicFrameLocks xmlns:a="http://schemas.openxmlformats.org/drawingml/2006/main" noChangeAspect="1"/>
+            </wp:cNvGraphicFramePr>
+            <a:graphic xmlns:a="http://schemas.openxmlformats.org/drawingml/2006/main">
+              <a:graphicData uri="http://schemas.openxmlformats.org/drawingml/2006/picture">
+                <pic:pic xmlns:pic="http://schemas.openxmlformats.org/drawingml/2006/picture">
+                  <pic:nvPicPr>
+                    <pic:cNvPr id="35" name="Grafik 35" descr="Ein Bild, das Text, Screenshot, Monitor, schwarz enthält.&#10;&#10;Automatisch generierte Beschreibung"/>
+                    <pic:cNvPicPr/>
+                  </pic:nvPicPr>
+                  <pic:blipFill>
+                    <a:blip r:embed="rId58"/>
+                    <a:stretch>
+                      <a:fillRect/>
+                    </a:stretch>
+                  </pic:blipFill>
+                  <pic:spPr>
+                    <a:xfrm>
+                      <a:off x="0" y="0"/>
+                      <a:ext cx="5975985" cy="3126740"/>
+                    </a:xfrm>
+                    <a:prstGeom prst="rect">
+                      <a:avLst/>
+                    </a:prstGeom>
+                  </pic:spPr>
+                </pic:pic>
+              </a:graphicData>
+            </a:graphic>
+          </wp:inline>
+        </w:drawing>
+      </w:r>
     </w:p>
     <w:p>
       <w:pPr>
@@ -7392,33 +7689,354 @@
           <w:szCs w:val="22"/>
         </w:rPr>
       </w:pPr>
-      <w:r>
-        <w:rPr>
-          <w:rFonts w:ascii="Arial" w:hAnsi="Arial" w:cs="Arial"/>
-          <w:color w:val="000000"/>
-          <w:sz w:val="22"/>
-          <w:szCs w:val="22"/>
-        </w:rPr>
-        <w:t xml:space="preserve">Up until now, we have implemented </w:t>
-      </w:r>
-      <w:r>
-        <w:rPr>
-          <w:rFonts w:ascii="Arial" w:hAnsi="Arial" w:cs="Arial"/>
-          <w:color w:val="000000"/>
-          <w:sz w:val="22"/>
-          <w:szCs w:val="22"/>
-        </w:rPr>
-        <w:t xml:space="preserve">27 </w:t>
-      </w:r>
-      <w:r>
-        <w:rPr>
-          <w:rFonts w:ascii="Arial" w:hAnsi="Arial" w:cs="Arial"/>
-          <w:color w:val="000000"/>
-          <w:sz w:val="22"/>
-          <w:szCs w:val="22"/>
-        </w:rPr>
-        <w:t>unit tests, with the primary focus on testing the different clients. Unfortunately, we were not completely sure about how we should test all the methods which are included in frames/panels and so on. We plan to do some more research and add more tests for the final release.</w:t>
-      </w:r>
+    </w:p>
+    <w:p>
+      <w:pPr>
+        <w:pStyle w:val="StandardWeb"/>
+        <w:spacing w:before="0" w:beforeAutospacing="0" w:after="0" w:afterAutospacing="0" w:line="300" w:lineRule="atLeast"/>
+        <w:rPr>
+          <w:rFonts w:ascii="Arial" w:hAnsi="Arial" w:cs="Arial"/>
+          <w:color w:val="000000"/>
+          <w:sz w:val="22"/>
+          <w:szCs w:val="22"/>
+        </w:rPr>
+      </w:pPr>
+      <w:r>
+        <w:rPr>
+          <w:rFonts w:ascii="Arial" w:hAnsi="Arial" w:cs="Arial"/>
+          <w:color w:val="000000"/>
+          <w:sz w:val="22"/>
+          <w:szCs w:val="22"/>
+        </w:rPr>
+        <w:t>The coverage for the model package that contains the entities and the clients and therefore the core of the application is as follows:</w:t>
+      </w:r>
+    </w:p>
+    <w:p>
+      <w:pPr>
+        <w:pStyle w:val="StandardWeb"/>
+        <w:spacing w:before="0" w:beforeAutospacing="0" w:after="0" w:afterAutospacing="0" w:line="300" w:lineRule="atLeast"/>
+        <w:rPr>
+          <w:rFonts w:ascii="Arial" w:hAnsi="Arial" w:cs="Arial"/>
+          <w:color w:val="000000"/>
+          <w:sz w:val="22"/>
+          <w:szCs w:val="22"/>
+        </w:rPr>
+      </w:pPr>
+      <w:r>
+        <w:rPr>
+          <w:rFonts w:ascii="Arial" w:hAnsi="Arial" w:cs="Arial"/>
+          <w:color w:val="000000"/>
+          <w:sz w:val="22"/>
+          <w:szCs w:val="22"/>
+        </w:rPr>
+        <w:drawing>
+          <wp:inline distT="0" distB="0" distL="0" distR="0" wp14:anchorId="393B1F3C" wp14:editId="343FD98F">
+            <wp:extent cx="5975985" cy="975360"/>
+            <wp:effectExtent l="0" t="0" r="5715" b="0"/>
+            <wp:docPr id="36" name="Grafik 36" descr="Ein Bild, das Tisch enthält.&#10;&#10;Automatisch generierte Beschreibung"/>
+            <wp:cNvGraphicFramePr>
+              <a:graphicFrameLocks xmlns:a="http://schemas.openxmlformats.org/drawingml/2006/main" noChangeAspect="1"/>
+            </wp:cNvGraphicFramePr>
+            <a:graphic xmlns:a="http://schemas.openxmlformats.org/drawingml/2006/main">
+              <a:graphicData uri="http://schemas.openxmlformats.org/drawingml/2006/picture">
+                <pic:pic xmlns:pic="http://schemas.openxmlformats.org/drawingml/2006/picture">
+                  <pic:nvPicPr>
+                    <pic:cNvPr id="36" name="Grafik 36" descr="Ein Bild, das Tisch enthält.&#10;&#10;Automatisch generierte Beschreibung"/>
+                    <pic:cNvPicPr/>
+                  </pic:nvPicPr>
+                  <pic:blipFill>
+                    <a:blip r:embed="rId59"/>
+                    <a:stretch>
+                      <a:fillRect/>
+                    </a:stretch>
+                  </pic:blipFill>
+                  <pic:spPr>
+                    <a:xfrm>
+                      <a:off x="0" y="0"/>
+                      <a:ext cx="5975985" cy="975360"/>
+                    </a:xfrm>
+                    <a:prstGeom prst="rect">
+                      <a:avLst/>
+                    </a:prstGeom>
+                  </pic:spPr>
+                </pic:pic>
+              </a:graphicData>
+            </a:graphic>
+          </wp:inline>
+        </w:drawing>
+      </w:r>
+    </w:p>
+    <w:p>
+      <w:pPr>
+        <w:pStyle w:val="StandardWeb"/>
+        <w:spacing w:before="0" w:beforeAutospacing="0" w:after="0" w:afterAutospacing="0" w:line="300" w:lineRule="atLeast"/>
+        <w:rPr>
+          <w:rFonts w:ascii="Arial" w:hAnsi="Arial" w:cs="Arial"/>
+          <w:color w:val="000000"/>
+          <w:sz w:val="22"/>
+          <w:szCs w:val="22"/>
+        </w:rPr>
+      </w:pPr>
+      <w:r>
+        <w:rPr>
+          <w:rFonts w:ascii="Arial" w:hAnsi="Arial" w:cs="Arial"/>
+          <w:color w:val="000000"/>
+          <w:sz w:val="22"/>
+          <w:szCs w:val="22"/>
+        </w:rPr>
+        <w:t>In this package we achieved the most coverage.</w:t>
+      </w:r>
+    </w:p>
+    <w:p>
+      <w:pPr>
+        <w:pStyle w:val="StandardWeb"/>
+        <w:spacing w:before="0" w:beforeAutospacing="0" w:after="0" w:afterAutospacing="0" w:line="300" w:lineRule="atLeast"/>
+        <w:rPr>
+          <w:rFonts w:ascii="Arial" w:hAnsi="Arial" w:cs="Arial"/>
+          <w:color w:val="000000"/>
+          <w:sz w:val="22"/>
+          <w:szCs w:val="22"/>
+        </w:rPr>
+      </w:pPr>
+    </w:p>
+    <w:p>
+      <w:pPr>
+        <w:pStyle w:val="StandardWeb"/>
+        <w:spacing w:before="0" w:beforeAutospacing="0" w:after="0" w:afterAutospacing="0" w:line="300" w:lineRule="atLeast"/>
+        <w:rPr>
+          <w:rFonts w:ascii="Arial" w:hAnsi="Arial" w:cs="Arial"/>
+          <w:color w:val="000000"/>
+          <w:sz w:val="22"/>
+          <w:szCs w:val="22"/>
+        </w:rPr>
+      </w:pPr>
+      <w:r>
+        <w:rPr>
+          <w:rFonts w:ascii="Arial" w:hAnsi="Arial" w:cs="Arial"/>
+          <w:color w:val="000000"/>
+          <w:sz w:val="22"/>
+          <w:szCs w:val="22"/>
+        </w:rPr>
+        <w:t>We also tried to test some core functionalities from our controller-classes with the following coverage:</w:t>
+      </w:r>
+    </w:p>
+    <w:p>
+      <w:pPr>
+        <w:pStyle w:val="StandardWeb"/>
+        <w:spacing w:before="0" w:beforeAutospacing="0" w:after="0" w:afterAutospacing="0" w:line="300" w:lineRule="atLeast"/>
+        <w:rPr>
+          <w:rFonts w:ascii="Arial" w:hAnsi="Arial" w:cs="Arial"/>
+          <w:color w:val="000000"/>
+          <w:sz w:val="22"/>
+          <w:szCs w:val="22"/>
+        </w:rPr>
+      </w:pPr>
+      <w:r>
+        <w:rPr>
+          <w:rFonts w:ascii="Arial" w:hAnsi="Arial" w:cs="Arial"/>
+          <w:color w:val="000000"/>
+          <w:sz w:val="22"/>
+          <w:szCs w:val="22"/>
+        </w:rPr>
+        <w:drawing>
+          <wp:inline distT="0" distB="0" distL="0" distR="0" wp14:anchorId="70C253D6" wp14:editId="7E63AE87">
+            <wp:extent cx="5975985" cy="859790"/>
+            <wp:effectExtent l="0" t="0" r="5715" b="0"/>
+            <wp:docPr id="37" name="Grafik 37"/>
+            <wp:cNvGraphicFramePr>
+              <a:graphicFrameLocks xmlns:a="http://schemas.openxmlformats.org/drawingml/2006/main" noChangeAspect="1"/>
+            </wp:cNvGraphicFramePr>
+            <a:graphic xmlns:a="http://schemas.openxmlformats.org/drawingml/2006/main">
+              <a:graphicData uri="http://schemas.openxmlformats.org/drawingml/2006/picture">
+                <pic:pic xmlns:pic="http://schemas.openxmlformats.org/drawingml/2006/picture">
+                  <pic:nvPicPr>
+                    <pic:cNvPr id="1" name=""/>
+                    <pic:cNvPicPr/>
+                  </pic:nvPicPr>
+                  <pic:blipFill>
+                    <a:blip r:embed="rId60"/>
+                    <a:stretch>
+                      <a:fillRect/>
+                    </a:stretch>
+                  </pic:blipFill>
+                  <pic:spPr>
+                    <a:xfrm>
+                      <a:off x="0" y="0"/>
+                      <a:ext cx="5975985" cy="859790"/>
+                    </a:xfrm>
+                    <a:prstGeom prst="rect">
+                      <a:avLst/>
+                    </a:prstGeom>
+                  </pic:spPr>
+                </pic:pic>
+              </a:graphicData>
+            </a:graphic>
+          </wp:inline>
+        </w:drawing>
+      </w:r>
+    </w:p>
+    <w:p>
+      <w:pPr>
+        <w:pStyle w:val="StandardWeb"/>
+        <w:spacing w:before="0" w:beforeAutospacing="0" w:after="0" w:afterAutospacing="0" w:line="300" w:lineRule="atLeast"/>
+        <w:rPr>
+          <w:rFonts w:ascii="Arial" w:hAnsi="Arial" w:cs="Arial"/>
+          <w:color w:val="000000"/>
+          <w:sz w:val="22"/>
+          <w:szCs w:val="22"/>
+        </w:rPr>
+      </w:pPr>
+      <w:r>
+        <w:rPr>
+          <w:rFonts w:ascii="Arial" w:hAnsi="Arial" w:cs="Arial"/>
+          <w:color w:val="000000"/>
+          <w:sz w:val="22"/>
+          <w:szCs w:val="22"/>
+        </w:rPr>
+        <w:t>Here we focused on the login and registration process to verify that these are working properly. We also tried to test some listeners and other methods that are testable but this proved to be difficult as many actions have to be confirmed or open a JOptionPane that has to be manually closed after the action is completed. Changing this would require us to alter the functionality of our application to an extent that is not in line with the focus on the user experience.</w:t>
+      </w:r>
+    </w:p>
+    <w:p>
+      <w:pPr>
+        <w:pStyle w:val="StandardWeb"/>
+        <w:spacing w:before="0" w:beforeAutospacing="0" w:after="0" w:afterAutospacing="0" w:line="300" w:lineRule="atLeast"/>
+        <w:rPr>
+          <w:rFonts w:ascii="Arial" w:hAnsi="Arial" w:cs="Arial"/>
+          <w:color w:val="000000"/>
+          <w:sz w:val="22"/>
+          <w:szCs w:val="22"/>
+        </w:rPr>
+      </w:pPr>
+    </w:p>
+    <w:p>
+      <w:pPr>
+        <w:spacing w:after="160" w:line="259" w:lineRule="auto"/>
+        <w:rPr>
+          <w:rFonts w:eastAsia="Times New Roman" w:cs="Arial"/>
+          <w:color w:val="000000"/>
+          <w:lang w:val="en-US"/>
+        </w:rPr>
+      </w:pPr>
+      <w:r>
+        <w:rPr>
+          <w:rFonts w:cs="Arial"/>
+          <w:color w:val="000000"/>
+        </w:rPr>
+        <w:br w:type="page"/>
+      </w:r>
+    </w:p>
+    <w:p>
+      <w:pPr>
+        <w:pStyle w:val="StandardWeb"/>
+        <w:spacing w:before="0" w:beforeAutospacing="0" w:after="0" w:afterAutospacing="0" w:line="300" w:lineRule="atLeast"/>
+        <w:rPr>
+          <w:rFonts w:ascii="Arial" w:hAnsi="Arial" w:cs="Arial"/>
+          <w:color w:val="000000"/>
+          <w:sz w:val="22"/>
+          <w:szCs w:val="22"/>
+        </w:rPr>
+      </w:pPr>
+      <w:r>
+        <w:rPr>
+          <w:rFonts w:ascii="Arial" w:hAnsi="Arial" w:cs="Arial"/>
+          <w:color w:val="000000"/>
+          <w:sz w:val="22"/>
+          <w:szCs w:val="22"/>
+        </w:rPr>
+        <w:lastRenderedPageBreak/>
+        <w:t>In the View, the coverage is the least of all:</w:t>
+      </w:r>
+    </w:p>
+    <w:p>
+      <w:pPr>
+        <w:pStyle w:val="StandardWeb"/>
+        <w:spacing w:before="0" w:beforeAutospacing="0" w:after="0" w:afterAutospacing="0" w:line="300" w:lineRule="atLeast"/>
+        <w:rPr>
+          <w:rFonts w:ascii="Arial" w:hAnsi="Arial" w:cs="Arial"/>
+          <w:color w:val="000000"/>
+          <w:sz w:val="22"/>
+          <w:szCs w:val="22"/>
+        </w:rPr>
+      </w:pPr>
+      <w:r>
+        <w:rPr>
+          <w:rFonts w:ascii="Arial" w:hAnsi="Arial" w:cs="Arial"/>
+          <w:color w:val="000000"/>
+          <w:sz w:val="22"/>
+          <w:szCs w:val="22"/>
+        </w:rPr>
+        <w:drawing>
+          <wp:inline distT="0" distB="0" distL="0" distR="0" wp14:anchorId="40AC25D1" wp14:editId="6E029587">
+            <wp:extent cx="5975985" cy="1359535"/>
+            <wp:effectExtent l="0" t="0" r="5715" b="0"/>
+            <wp:docPr id="38" name="Grafik 38" descr="Ein Bild, das Text, Screenshot, Monitor enthält.&#10;&#10;Automatisch generierte Beschreibung"/>
+            <wp:cNvGraphicFramePr>
+              <a:graphicFrameLocks xmlns:a="http://schemas.openxmlformats.org/drawingml/2006/main" noChangeAspect="1"/>
+            </wp:cNvGraphicFramePr>
+            <a:graphic xmlns:a="http://schemas.openxmlformats.org/drawingml/2006/main">
+              <a:graphicData uri="http://schemas.openxmlformats.org/drawingml/2006/picture">
+                <pic:pic xmlns:pic="http://schemas.openxmlformats.org/drawingml/2006/picture">
+                  <pic:nvPicPr>
+                    <pic:cNvPr id="38" name="Grafik 38" descr="Ein Bild, das Text, Screenshot, Monitor enthält.&#10;&#10;Automatisch generierte Beschreibung"/>
+                    <pic:cNvPicPr/>
+                  </pic:nvPicPr>
+                  <pic:blipFill>
+                    <a:blip r:embed="rId61"/>
+                    <a:stretch>
+                      <a:fillRect/>
+                    </a:stretch>
+                  </pic:blipFill>
+                  <pic:spPr>
+                    <a:xfrm>
+                      <a:off x="0" y="0"/>
+                      <a:ext cx="5975985" cy="1359535"/>
+                    </a:xfrm>
+                    <a:prstGeom prst="rect">
+                      <a:avLst/>
+                    </a:prstGeom>
+                  </pic:spPr>
+                </pic:pic>
+              </a:graphicData>
+            </a:graphic>
+          </wp:inline>
+        </w:drawing>
+      </w:r>
+    </w:p>
+    <w:p>
+      <w:pPr>
+        <w:pStyle w:val="StandardWeb"/>
+        <w:spacing w:before="0" w:beforeAutospacing="0" w:after="0" w:afterAutospacing="0" w:line="300" w:lineRule="atLeast"/>
+        <w:rPr>
+          <w:rFonts w:ascii="Arial" w:hAnsi="Arial" w:cs="Arial"/>
+          <w:color w:val="000000"/>
+          <w:sz w:val="22"/>
+          <w:szCs w:val="22"/>
+        </w:rPr>
+      </w:pPr>
+    </w:p>
+    <w:p>
+      <w:pPr>
+        <w:pStyle w:val="StandardWeb"/>
+        <w:spacing w:before="0" w:beforeAutospacing="0" w:after="0" w:afterAutospacing="0" w:line="300" w:lineRule="atLeast"/>
+        <w:rPr>
+          <w:rFonts w:ascii="Arial" w:hAnsi="Arial" w:cs="Arial"/>
+          <w:color w:val="000000"/>
+          <w:sz w:val="22"/>
+          <w:szCs w:val="22"/>
+        </w:rPr>
+      </w:pPr>
+    </w:p>
+    <w:p>
+      <w:pPr>
+        <w:pStyle w:val="StandardWeb"/>
+        <w:spacing w:before="0" w:beforeAutospacing="0" w:after="0" w:afterAutospacing="0" w:line="300" w:lineRule="atLeast"/>
+        <w:rPr>
+          <w:rFonts w:ascii="Arial" w:hAnsi="Arial" w:cs="Arial"/>
+          <w:color w:val="000000"/>
+          <w:sz w:val="22"/>
+          <w:szCs w:val="22"/>
+        </w:rPr>
+      </w:pPr>
     </w:p>
     <w:p>
       <w:pPr>
@@ -8273,7 +8891,7 @@
         </w:rPr>
         <w:t xml:space="preserve">Source: </w:t>
       </w:r>
-      <w:hyperlink r:id="rId58" w:history="1">
+      <w:hyperlink r:id="rId62" w:history="1">
         <w:r>
           <w:rPr>
             <w:rStyle w:val="Hyperlink"/>
@@ -8317,7 +8935,7 @@
                     <pic:cNvPicPr/>
                   </pic:nvPicPr>
                   <pic:blipFill>
-                    <a:blip r:embed="rId59" cstate="print">
+                    <a:blip r:embed="rId63" cstate="print">
                       <a:extLst>
                         <a:ext uri="{28A0092B-C50C-407E-A947-70E740481C1C}">
                           <a14:useLocalDpi xmlns:a14="http://schemas.microsoft.com/office/drawing/2010/main" val="0"/>
@@ -8465,7 +9083,6 @@
         <w:rPr>
           <w:lang w:val="en-US"/>
         </w:rPr>
-        <w:lastRenderedPageBreak/>
         <w:t xml:space="preserve">Exemplar Nr. 2. </w:t>
       </w:r>
       <w:r>
@@ -8493,7 +9110,7 @@
         </w:rPr>
         <w:t xml:space="preserve">Source: </w:t>
       </w:r>
-      <w:hyperlink r:id="rId60" w:history="1">
+      <w:hyperlink r:id="rId64" w:history="1">
         <w:r>
           <w:rPr>
             <w:rStyle w:val="Hyperlink"/>
@@ -8537,7 +9154,7 @@
                     <pic:cNvPicPr/>
                   </pic:nvPicPr>
                   <pic:blipFill>
-                    <a:blip r:embed="rId61" cstate="print">
+                    <a:blip r:embed="rId65" cstate="print">
                       <a:extLst>
                         <a:ext uri="{28A0092B-C50C-407E-A947-70E740481C1C}">
                           <a14:useLocalDpi xmlns:a14="http://schemas.microsoft.com/office/drawing/2010/main" val="0"/>
@@ -8727,7 +9344,7 @@
         </w:rPr>
         <w:t xml:space="preserve">Source: </w:t>
       </w:r>
-      <w:hyperlink r:id="rId62" w:history="1">
+      <w:hyperlink r:id="rId66" w:history="1">
         <w:r>
           <w:rPr>
             <w:rStyle w:val="Hyperlink"/>
@@ -8771,7 +9388,7 @@
                     <pic:cNvPicPr/>
                   </pic:nvPicPr>
                   <pic:blipFill>
-                    <a:blip r:embed="rId63" cstate="print">
+                    <a:blip r:embed="rId67" cstate="print">
                       <a:extLst>
                         <a:ext uri="{28A0092B-C50C-407E-A947-70E740481C1C}">
                           <a14:useLocalDpi xmlns:a14="http://schemas.microsoft.com/office/drawing/2010/main" val="0"/>
@@ -8861,8 +9478,8 @@
       </w:pPr>
     </w:p>
     <w:sectPr>
-      <w:headerReference w:type="default" r:id="rId64"/>
-      <w:footerReference w:type="default" r:id="rId65"/>
+      <w:headerReference w:type="default" r:id="rId68"/>
+      <w:footerReference w:type="default" r:id="rId69"/>
       <w:type w:val="continuous"/>
       <w:pgSz w:w="11906" w:h="16838" w:code="9"/>
       <w:pgMar w:top="1644" w:right="794" w:bottom="567" w:left="1701" w:header="567" w:footer="567" w:gutter="0"/>
@@ -9254,7 +9871,7 @@
       <w:rPr>
         <w:noProof/>
       </w:rPr>
-      <w:t>08. Juli 2021</w:t>
+      <w:t>10. Juli 2021</w:t>
     </w:r>
     <w:r>
       <w:fldChar w:fldCharType="end"/>
@@ -13068,6 +13685,7 @@
     <w:rsid w:val="006A6ED9"/>
     <w:rsid w:val="006D5B5E"/>
     <w:rsid w:val="008A5E35"/>
+    <w:rsid w:val="00926E02"/>
     <w:rsid w:val="00A66599"/>
     <w:rsid w:val="00BE5B36"/>
     <w:rsid w:val="00CA4A1F"/>
@@ -13091,7 +13709,7 @@
   <w:themeFontLang w:val="de-AT"/>
   <w:clrSchemeMapping w:bg1="light1" w:t1="dark1" w:bg2="light2" w:t2="dark2" w:accent1="accent1" w:accent2="accent2" w:accent3="accent3" w:accent4="accent4" w:accent5="accent5" w:accent6="accent6" w:hyperlink="hyperlink" w:followedHyperlink="followedHyperlink"/>
   <w:decimalSymbol w:val=","/>
-  <w:listSeparator w:val=","/>
+  <w:listSeparator w:val=";"/>
 </w:settings>
 </file>
 

</xml_diff>

<commit_message>
Project Documentation - Implementation (Frontend)
</commit_message>
<xml_diff>
--- a/Documents/Release 3/Project Documentation Template.docx
+++ b/Documents/Release 3/Project Documentation Template.docx
@@ -494,7 +494,15 @@
         <w:pStyle w:val="Inhaltsverzeichnisberschrift"/>
       </w:pPr>
       <w:r>
-        <w:t>Table of Contents</w:t>
+        <w:t xml:space="preserve">Table </w:t>
+      </w:r>
+      <w:proofErr w:type="spellStart"/>
+      <w:r>
+        <w:t>of</w:t>
+      </w:r>
+      <w:proofErr w:type="spellEnd"/>
+      <w:r>
+        <w:t xml:space="preserve"> Contents</w:t>
       </w:r>
     </w:p>
     <w:p>
@@ -1498,8 +1506,13 @@
         <w:pStyle w:val="Tabellenberschrift"/>
       </w:pPr>
       <w:r>
-        <w:t>Version History</w:t>
-      </w:r>
+        <w:t xml:space="preserve">Version </w:t>
+      </w:r>
+      <w:proofErr w:type="spellStart"/>
+      <w:r>
+        <w:t>History</w:t>
+      </w:r>
+      <w:proofErr w:type="spellEnd"/>
     </w:p>
     <w:tbl>
       <w:tblPr>
@@ -1552,9 +1565,11 @@
             <w:tcW w:w="3694" w:type="dxa"/>
           </w:tcPr>
           <w:p>
+            <w:proofErr w:type="spellStart"/>
             <w:r>
               <w:t>Changes</w:t>
             </w:r>
+            <w:proofErr w:type="spellEnd"/>
           </w:p>
         </w:tc>
       </w:tr>
@@ -1666,8 +1681,13 @@
           </w:tcPr>
           <w:p>
             <w:r>
-              <w:t>Valentina Hummenberger</w:t>
+              <w:t xml:space="preserve">Valentina </w:t>
             </w:r>
+            <w:proofErr w:type="spellStart"/>
+            <w:r>
+              <w:t>Hummenberger</w:t>
+            </w:r>
+            <w:proofErr w:type="spellEnd"/>
           </w:p>
         </w:tc>
         <w:tc>
@@ -1702,7 +1722,21 @@
               <w:rPr>
                 <w:lang w:val="en-US"/>
               </w:rPr>
-              <w:t>f Exemplar Dashboard (e.g. comment section), changes in Database,</w:t>
+              <w:t>f Exemplar Dashboard (</w:t>
+            </w:r>
+            <w:proofErr w:type="gramStart"/>
+            <w:r>
+              <w:rPr>
+                <w:lang w:val="en-US"/>
+              </w:rPr>
+              <w:t>e.g.</w:t>
+            </w:r>
+            <w:proofErr w:type="gramEnd"/>
+            <w:r>
+              <w:rPr>
+                <w:lang w:val="en-US"/>
+              </w:rPr>
+              <w:t xml:space="preserve"> comment section), changes in Database,</w:t>
             </w:r>
           </w:p>
         </w:tc>
@@ -1810,8 +1844,13 @@
         <w:t xml:space="preserve">: </w:t>
       </w:r>
       <w:r>
-        <w:t>Version history</w:t>
-      </w:r>
+        <w:t xml:space="preserve">Version </w:t>
+      </w:r>
+      <w:proofErr w:type="spellStart"/>
+      <w:r>
+        <w:t>history</w:t>
+      </w:r>
+      <w:proofErr w:type="spellEnd"/>
     </w:p>
     <w:p>
       <w:pPr>
@@ -1832,10 +1871,12 @@
         <w:pStyle w:val="berschrift1"/>
       </w:pPr>
       <w:bookmarkStart w:id="0" w:name="_Toc76666974"/>
+      <w:proofErr w:type="spellStart"/>
       <w:r>
         <w:t>Introduction</w:t>
       </w:r>
       <w:bookmarkEnd w:id="0"/>
+      <w:proofErr w:type="spellEnd"/>
     </w:p>
     <w:p>
       <w:pPr>
@@ -1952,10 +1993,20 @@
         <w:pStyle w:val="berschrift1"/>
       </w:pPr>
       <w:bookmarkStart w:id="1" w:name="_Toc76666975"/>
-      <w:r>
-        <w:t>Implemented Requirements</w:t>
+      <w:proofErr w:type="spellStart"/>
+      <w:r>
+        <w:t>Implemented</w:t>
+      </w:r>
+      <w:proofErr w:type="spellEnd"/>
+      <w:r>
+        <w:t xml:space="preserve"> </w:t>
+      </w:r>
+      <w:proofErr w:type="spellStart"/>
+      <w:r>
+        <w:t>Requirements</w:t>
       </w:r>
       <w:bookmarkEnd w:id="1"/>
+      <w:proofErr w:type="spellEnd"/>
     </w:p>
     <w:p>
       <w:pPr>
@@ -2313,7 +2364,27 @@
           <w:sz w:val="22"/>
           <w:szCs w:val="22"/>
         </w:rPr>
-        <w:t xml:space="preserve"> Basic: Create/Retrieve/Update/Delete an Exemplar profile (Name, Contributors, Context, Problem, Solution,...)</w:t>
+        <w:t xml:space="preserve"> Basic: Create/Retrieve/Update/Delete an Exemplar profile (Name, Contributors, Context, Problem, </w:t>
+      </w:r>
+      <w:proofErr w:type="gramStart"/>
+      <w:r>
+        <w:rPr>
+          <w:rFonts w:ascii="Arial" w:hAnsi="Arial" w:cs="Arial"/>
+          <w:color w:val="000000"/>
+          <w:sz w:val="22"/>
+          <w:szCs w:val="22"/>
+        </w:rPr>
+        <w:t>Solution,...</w:t>
+      </w:r>
+      <w:proofErr w:type="gramEnd"/>
+      <w:r>
+        <w:rPr>
+          <w:rFonts w:ascii="Arial" w:hAnsi="Arial" w:cs="Arial"/>
+          <w:color w:val="000000"/>
+          <w:sz w:val="22"/>
+          <w:szCs w:val="22"/>
+        </w:rPr>
+        <w:t>)</w:t>
       </w:r>
     </w:p>
     <w:p>
@@ -2344,7 +2415,27 @@
           <w:sz w:val="22"/>
           <w:szCs w:val="22"/>
         </w:rPr>
-        <w:t xml:space="preserve"> At the Hometab exemplars can be created if one chooses to be a creator:</w:t>
+        <w:t xml:space="preserve"> At the </w:t>
+      </w:r>
+      <w:proofErr w:type="spellStart"/>
+      <w:r>
+        <w:rPr>
+          <w:rFonts w:ascii="Arial" w:hAnsi="Arial" w:cs="Arial"/>
+          <w:color w:val="000000"/>
+          <w:sz w:val="22"/>
+          <w:szCs w:val="22"/>
+        </w:rPr>
+        <w:t>Hometab</w:t>
+      </w:r>
+      <w:proofErr w:type="spellEnd"/>
+      <w:r>
+        <w:rPr>
+          <w:rFonts w:ascii="Arial" w:hAnsi="Arial" w:cs="Arial"/>
+          <w:color w:val="000000"/>
+          <w:sz w:val="22"/>
+          <w:szCs w:val="22"/>
+        </w:rPr>
+        <w:t xml:space="preserve"> exemplars can be created if one chooses to be a creator:</w:t>
       </w:r>
     </w:p>
     <w:p>
@@ -2532,8 +2623,19 @@
           <w:sz w:val="22"/>
           <w:szCs w:val="22"/>
         </w:rPr>
-        <w:t>In the exemplar dashboard an exemplar can be updated as well as deleted</w:t>
-      </w:r>
+        <w:t xml:space="preserve">In the exemplar dashboard an exemplar can be updated as well as </w:t>
+      </w:r>
+      <w:proofErr w:type="gramStart"/>
+      <w:r>
+        <w:rPr>
+          <w:rFonts w:ascii="Arial" w:hAnsi="Arial" w:cs="Arial"/>
+          <w:color w:val="000000"/>
+          <w:sz w:val="22"/>
+          <w:szCs w:val="22"/>
+        </w:rPr>
+        <w:t>deleted</w:t>
+      </w:r>
+      <w:proofErr w:type="gramEnd"/>
     </w:p>
     <w:p>
       <w:pPr>
@@ -2625,7 +2727,27 @@
           <w:sz w:val="22"/>
           <w:szCs w:val="22"/>
         </w:rPr>
-        <w:t xml:space="preserve"> Basic: Create/Retrieve/Update/Delete a User profile</w:t>
+        <w:t xml:space="preserve"> Basic: Create/Retrieve/Update/Delete a </w:t>
+      </w:r>
+      <w:proofErr w:type="gramStart"/>
+      <w:r>
+        <w:rPr>
+          <w:rFonts w:ascii="Arial" w:hAnsi="Arial" w:cs="Arial"/>
+          <w:color w:val="000000"/>
+          <w:sz w:val="22"/>
+          <w:szCs w:val="22"/>
+        </w:rPr>
+        <w:t>User</w:t>
+      </w:r>
+      <w:proofErr w:type="gramEnd"/>
+      <w:r>
+        <w:rPr>
+          <w:rFonts w:ascii="Arial" w:hAnsi="Arial" w:cs="Arial"/>
+          <w:color w:val="000000"/>
+          <w:sz w:val="22"/>
+          <w:szCs w:val="22"/>
+        </w:rPr>
+        <w:t xml:space="preserve"> profile</w:t>
       </w:r>
     </w:p>
     <w:p>
@@ -2665,7 +2787,27 @@
           <w:sz w:val="22"/>
           <w:szCs w:val="22"/>
         </w:rPr>
-        <w:t>When one opens the application and does not yet have a User profile, there is the possibility to “register” and create a User profile:</w:t>
+        <w:t xml:space="preserve">When one opens the application and does not yet have a </w:t>
+      </w:r>
+      <w:proofErr w:type="gramStart"/>
+      <w:r>
+        <w:rPr>
+          <w:rFonts w:ascii="Arial" w:hAnsi="Arial" w:cs="Arial"/>
+          <w:color w:val="000000"/>
+          <w:sz w:val="22"/>
+          <w:szCs w:val="22"/>
+        </w:rPr>
+        <w:t>User</w:t>
+      </w:r>
+      <w:proofErr w:type="gramEnd"/>
+      <w:r>
+        <w:rPr>
+          <w:rFonts w:ascii="Arial" w:hAnsi="Arial" w:cs="Arial"/>
+          <w:color w:val="000000"/>
+          <w:sz w:val="22"/>
+          <w:szCs w:val="22"/>
+        </w:rPr>
+        <w:t xml:space="preserve"> profile, there is the possibility to “register” and create a User profile:</w:t>
       </w:r>
     </w:p>
     <w:p>
@@ -2864,8 +3006,19 @@
           <w:sz w:val="22"/>
           <w:szCs w:val="22"/>
         </w:rPr>
-        <w:t xml:space="preserve"> Basic: Create/Retrieve/Update/Delete a Contributor profile. A Contributor is a registered User</w:t>
-      </w:r>
+        <w:t xml:space="preserve"> Basic: Create/Retrieve/Update/Delete a Contributor profile. A Contributor is a registered </w:t>
+      </w:r>
+      <w:proofErr w:type="gramStart"/>
+      <w:r>
+        <w:rPr>
+          <w:rFonts w:ascii="Arial" w:hAnsi="Arial" w:cs="Arial"/>
+          <w:color w:val="000000"/>
+          <w:sz w:val="22"/>
+          <w:szCs w:val="22"/>
+        </w:rPr>
+        <w:t>User</w:t>
+      </w:r>
+      <w:proofErr w:type="gramEnd"/>
     </w:p>
     <w:p>
       <w:pPr>
@@ -2922,7 +3075,27 @@
           <w:sz w:val="22"/>
           <w:szCs w:val="22"/>
         </w:rPr>
-        <w:t>. Furthermore there is the possibility to search for creators:</w:t>
+        <w:t xml:space="preserve">. </w:t>
+      </w:r>
+      <w:proofErr w:type="gramStart"/>
+      <w:r>
+        <w:rPr>
+          <w:rFonts w:ascii="Arial" w:hAnsi="Arial" w:cs="Arial"/>
+          <w:color w:val="000000"/>
+          <w:sz w:val="22"/>
+          <w:szCs w:val="22"/>
+        </w:rPr>
+        <w:t>Furthermore</w:t>
+      </w:r>
+      <w:proofErr w:type="gramEnd"/>
+      <w:r>
+        <w:rPr>
+          <w:rFonts w:ascii="Arial" w:hAnsi="Arial" w:cs="Arial"/>
+          <w:color w:val="000000"/>
+          <w:sz w:val="22"/>
+          <w:szCs w:val="22"/>
+        </w:rPr>
+        <w:t xml:space="preserve"> there is the possibility to search for creators:</w:t>
       </w:r>
     </w:p>
     <w:p>
@@ -3429,7 +3602,27 @@
           <w:sz w:val="22"/>
           <w:szCs w:val="22"/>
         </w:rPr>
-        <w:t xml:space="preserve"> Through clicking “open selected” one can choose which community to retrieve and Update or Delete in the opened tab:</w:t>
+        <w:t xml:space="preserve"> Through clicking “open selected” one can choose which community to retrieve and </w:t>
+      </w:r>
+      <w:proofErr w:type="gramStart"/>
+      <w:r>
+        <w:rPr>
+          <w:rFonts w:ascii="Arial" w:hAnsi="Arial" w:cs="Arial"/>
+          <w:color w:val="000000"/>
+          <w:sz w:val="22"/>
+          <w:szCs w:val="22"/>
+        </w:rPr>
+        <w:t>Update</w:t>
+      </w:r>
+      <w:proofErr w:type="gramEnd"/>
+      <w:r>
+        <w:rPr>
+          <w:rFonts w:ascii="Arial" w:hAnsi="Arial" w:cs="Arial"/>
+          <w:color w:val="000000"/>
+          <w:sz w:val="22"/>
+          <w:szCs w:val="22"/>
+        </w:rPr>
+        <w:t xml:space="preserve"> or Delete in the opened tab:</w:t>
       </w:r>
     </w:p>
     <w:p>
@@ -3496,14 +3689,25 @@
           <w:szCs w:val="22"/>
         </w:rPr>
       </w:pPr>
-      <w:r>
-        <w:rPr>
-          <w:rFonts w:ascii="Arial" w:hAnsi="Arial" w:cs="Arial"/>
-          <w:color w:val="000000"/>
-          <w:sz w:val="22"/>
-          <w:szCs w:val="22"/>
-        </w:rPr>
-        <w:t>Furthermore there is the possibility to search for communities:</w:t>
+      <w:proofErr w:type="gramStart"/>
+      <w:r>
+        <w:rPr>
+          <w:rFonts w:ascii="Arial" w:hAnsi="Arial" w:cs="Arial"/>
+          <w:color w:val="000000"/>
+          <w:sz w:val="22"/>
+          <w:szCs w:val="22"/>
+        </w:rPr>
+        <w:t>Furthermore</w:t>
+      </w:r>
+      <w:proofErr w:type="gramEnd"/>
+      <w:r>
+        <w:rPr>
+          <w:rFonts w:ascii="Arial" w:hAnsi="Arial" w:cs="Arial"/>
+          <w:color w:val="000000"/>
+          <w:sz w:val="22"/>
+          <w:szCs w:val="22"/>
+        </w:rPr>
+        <w:t xml:space="preserve"> there is the possibility to search for communities:</w:t>
       </w:r>
     </w:p>
     <w:p>
@@ -4101,7 +4305,27 @@
           <w:sz w:val="22"/>
           <w:szCs w:val="22"/>
         </w:rPr>
-        <w:t xml:space="preserve"> Analyse: Exemplar Dashboard including contributors, users, labels, and ratings.</w:t>
+        <w:t xml:space="preserve"> </w:t>
+      </w:r>
+      <w:proofErr w:type="spellStart"/>
+      <w:r>
+        <w:rPr>
+          <w:rFonts w:ascii="Arial" w:hAnsi="Arial" w:cs="Arial"/>
+          <w:color w:val="000000"/>
+          <w:sz w:val="22"/>
+          <w:szCs w:val="22"/>
+        </w:rPr>
+        <w:t>Analyse</w:t>
+      </w:r>
+      <w:proofErr w:type="spellEnd"/>
+      <w:r>
+        <w:rPr>
+          <w:rFonts w:ascii="Arial" w:hAnsi="Arial" w:cs="Arial"/>
+          <w:color w:val="000000"/>
+          <w:sz w:val="22"/>
+          <w:szCs w:val="22"/>
+        </w:rPr>
+        <w:t>: Exemplar Dashboard including contributors, users, labels, and ratings.</w:t>
       </w:r>
     </w:p>
     <w:p>
@@ -4278,7 +4502,27 @@
           <w:sz w:val="22"/>
           <w:szCs w:val="22"/>
         </w:rPr>
-        <w:t xml:space="preserve"> Analyse: Contributor Dashboard including contributed Exemplars, labels of contributed Exemplars, and overall rating of contributed Exemplars.</w:t>
+        <w:t xml:space="preserve"> </w:t>
+      </w:r>
+      <w:proofErr w:type="spellStart"/>
+      <w:r>
+        <w:rPr>
+          <w:rFonts w:ascii="Arial" w:hAnsi="Arial" w:cs="Arial"/>
+          <w:color w:val="000000"/>
+          <w:sz w:val="22"/>
+          <w:szCs w:val="22"/>
+        </w:rPr>
+        <w:t>Analyse</w:t>
+      </w:r>
+      <w:proofErr w:type="spellEnd"/>
+      <w:r>
+        <w:rPr>
+          <w:rFonts w:ascii="Arial" w:hAnsi="Arial" w:cs="Arial"/>
+          <w:color w:val="000000"/>
+          <w:sz w:val="22"/>
+          <w:szCs w:val="22"/>
+        </w:rPr>
+        <w:t>: Contributor Dashboard including contributed Exemplars, labels of contributed Exemplars, and overall rating of contributed Exemplars.</w:t>
       </w:r>
     </w:p>
     <w:p>
@@ -4317,7 +4561,27 @@
           <w:sz w:val="22"/>
           <w:szCs w:val="22"/>
         </w:rPr>
-        <w:t xml:space="preserve"> or the search function. It contains the contributed Exemplars, the labels of the exemplars an the overall rating of each exemplar plus an average rating over alle exemplars regarding the contributor:</w:t>
+        <w:t xml:space="preserve"> or the search function. It contains the contributed Exemplars, the labels of the exemplars </w:t>
+      </w:r>
+      <w:proofErr w:type="gramStart"/>
+      <w:r>
+        <w:rPr>
+          <w:rFonts w:ascii="Arial" w:hAnsi="Arial" w:cs="Arial"/>
+          <w:color w:val="000000"/>
+          <w:sz w:val="22"/>
+          <w:szCs w:val="22"/>
+        </w:rPr>
+        <w:t>an the</w:t>
+      </w:r>
+      <w:proofErr w:type="gramEnd"/>
+      <w:r>
+        <w:rPr>
+          <w:rFonts w:ascii="Arial" w:hAnsi="Arial" w:cs="Arial"/>
+          <w:color w:val="000000"/>
+          <w:sz w:val="22"/>
+          <w:szCs w:val="22"/>
+        </w:rPr>
+        <w:t xml:space="preserve"> overall rating of each exemplar plus an average rating over alle exemplars regarding the contributor:</w:t>
       </w:r>
     </w:p>
     <w:p>
@@ -4409,7 +4673,27 @@
           <w:sz w:val="22"/>
           <w:szCs w:val="22"/>
         </w:rPr>
-        <w:t xml:space="preserve"> Analyse: Trend analysis - Which are the most (accessed and) rated exemplars of the last week? () = optional requirement</w:t>
+        <w:t xml:space="preserve"> </w:t>
+      </w:r>
+      <w:proofErr w:type="spellStart"/>
+      <w:r>
+        <w:rPr>
+          <w:rFonts w:ascii="Arial" w:hAnsi="Arial" w:cs="Arial"/>
+          <w:color w:val="000000"/>
+          <w:sz w:val="22"/>
+          <w:szCs w:val="22"/>
+        </w:rPr>
+        <w:t>Analyse</w:t>
+      </w:r>
+      <w:proofErr w:type="spellEnd"/>
+      <w:r>
+        <w:rPr>
+          <w:rFonts w:ascii="Arial" w:hAnsi="Arial" w:cs="Arial"/>
+          <w:color w:val="000000"/>
+          <w:sz w:val="22"/>
+          <w:szCs w:val="22"/>
+        </w:rPr>
+        <w:t>: Trend analysis - Which are the most (accessed and) rated exemplars of the last week? () = optional requirement</w:t>
       </w:r>
     </w:p>
     <w:p>
@@ -4636,7 +4920,27 @@
           <w:sz w:val="22"/>
           <w:szCs w:val="22"/>
         </w:rPr>
-        <w:t xml:space="preserve"> Sort: Classify Top Contributors w.r.t. a particular label</w:t>
+        <w:t xml:space="preserve"> Sort: Classify Top Contributors </w:t>
+      </w:r>
+      <w:proofErr w:type="spellStart"/>
+      <w:r>
+        <w:rPr>
+          <w:rFonts w:ascii="Arial" w:hAnsi="Arial" w:cs="Arial"/>
+          <w:color w:val="000000"/>
+          <w:sz w:val="22"/>
+          <w:szCs w:val="22"/>
+        </w:rPr>
+        <w:t>w.r.t.</w:t>
+      </w:r>
+      <w:proofErr w:type="spellEnd"/>
+      <w:r>
+        <w:rPr>
+          <w:rFonts w:ascii="Arial" w:hAnsi="Arial" w:cs="Arial"/>
+          <w:color w:val="000000"/>
+          <w:sz w:val="22"/>
+          <w:szCs w:val="22"/>
+        </w:rPr>
+        <w:t xml:space="preserve"> a particular label</w:t>
       </w:r>
     </w:p>
     <w:p>
@@ -4750,7 +5054,27 @@
           <w:sz w:val="22"/>
           <w:szCs w:val="22"/>
         </w:rPr>
-        <w:t xml:space="preserve"> Sort: Classify Top Contributors w.r.t. ratings of contributed Exemplars</w:t>
+        <w:t xml:space="preserve"> Sort: Classify Top Contributors </w:t>
+      </w:r>
+      <w:proofErr w:type="spellStart"/>
+      <w:r>
+        <w:rPr>
+          <w:rFonts w:ascii="Arial" w:hAnsi="Arial" w:cs="Arial"/>
+          <w:color w:val="000000"/>
+          <w:sz w:val="22"/>
+          <w:szCs w:val="22"/>
+        </w:rPr>
+        <w:t>w.r.t.</w:t>
+      </w:r>
+      <w:proofErr w:type="spellEnd"/>
+      <w:r>
+        <w:rPr>
+          <w:rFonts w:ascii="Arial" w:hAnsi="Arial" w:cs="Arial"/>
+          <w:color w:val="000000"/>
+          <w:sz w:val="22"/>
+          <w:szCs w:val="22"/>
+        </w:rPr>
+        <w:t xml:space="preserve"> ratings of contributed Exemplars</w:t>
       </w:r>
     </w:p>
     <w:p>
@@ -4888,10 +5212,36 @@
         <w:pStyle w:val="berschrift3"/>
       </w:pPr>
       <w:bookmarkStart w:id="5" w:name="_Toc76666979"/>
-      <w:r>
-        <w:t>Overview of the system</w:t>
+      <w:proofErr w:type="spellStart"/>
+      <w:r>
+        <w:t>Overview</w:t>
+      </w:r>
+      <w:proofErr w:type="spellEnd"/>
+      <w:r>
+        <w:t xml:space="preserve"> </w:t>
+      </w:r>
+      <w:proofErr w:type="spellStart"/>
+      <w:r>
+        <w:t>of</w:t>
+      </w:r>
+      <w:proofErr w:type="spellEnd"/>
+      <w:r>
+        <w:t xml:space="preserve"> </w:t>
+      </w:r>
+      <w:proofErr w:type="spellStart"/>
+      <w:r>
+        <w:t>the</w:t>
+      </w:r>
+      <w:proofErr w:type="spellEnd"/>
+      <w:r>
+        <w:t xml:space="preserve"> </w:t>
+      </w:r>
+      <w:proofErr w:type="spellStart"/>
+      <w:r>
+        <w:t>system</w:t>
       </w:r>
       <w:bookmarkEnd w:id="5"/>
+      <w:proofErr w:type="spellEnd"/>
     </w:p>
     <w:p>
       <w:pPr>
@@ -4913,13 +5263,364 @@
         <w:spacing w:before="0" w:beforeAutospacing="0" w:after="0" w:afterAutospacing="0" w:line="300" w:lineRule="atLeast"/>
         <w:rPr>
           <w:rFonts w:ascii="Arial" w:hAnsi="Arial" w:cs="Arial"/>
+          <w:color w:val="000000"/>
+          <w:sz w:val="22"/>
+          <w:szCs w:val="22"/>
+        </w:rPr>
+      </w:pPr>
+      <w:r>
+        <w:rPr>
+          <w:rFonts w:ascii="Arial" w:hAnsi="Arial" w:cs="Arial"/>
+          <w:color w:val="000000"/>
+          <w:sz w:val="22"/>
+          <w:szCs w:val="22"/>
+        </w:rPr>
+        <w:lastRenderedPageBreak/>
+        <w:t>Our overall architecture may be described as a three-layered-one. We have our database that holds the data, the server which is implemented as a Spring Boot application and used to manipulate the data and the desktop application representing the client.</w:t>
+      </w:r>
+    </w:p>
+    <w:p>
+      <w:pPr>
+        <w:pStyle w:val="StandardWeb"/>
+        <w:spacing w:before="0" w:beforeAutospacing="0" w:after="0" w:afterAutospacing="0" w:line="300" w:lineRule="atLeast"/>
+        <w:rPr>
+          <w:rFonts w:ascii="Arial" w:hAnsi="Arial" w:cs="Arial"/>
+          <w:color w:val="000000"/>
+          <w:sz w:val="22"/>
+          <w:szCs w:val="22"/>
+        </w:rPr>
+      </w:pPr>
+    </w:p>
+    <w:p>
+      <w:pPr>
+        <w:pStyle w:val="StandardWeb"/>
+        <w:spacing w:before="0" w:beforeAutospacing="0" w:after="0" w:afterAutospacing="0" w:line="300" w:lineRule="atLeast"/>
+        <w:rPr>
+          <w:rFonts w:ascii="Arial" w:hAnsi="Arial" w:cs="Arial"/>
+          <w:color w:val="000000"/>
+          <w:sz w:val="22"/>
+          <w:szCs w:val="22"/>
+        </w:rPr>
+      </w:pPr>
+      <w:r>
+        <w:rPr>
+          <w:rFonts w:ascii="Arial" w:hAnsi="Arial" w:cs="Arial"/>
+          <w:color w:val="000000"/>
+          <w:sz w:val="22"/>
+          <w:szCs w:val="22"/>
+        </w:rPr>
+        <w:t>We tried to stick to the model view controller design pattern in the frontend by dividing our project into three main areas.</w:t>
+      </w:r>
+    </w:p>
+    <w:p>
+      <w:pPr>
+        <w:pStyle w:val="StandardWeb"/>
+        <w:spacing w:before="0" w:beforeAutospacing="0" w:after="0" w:afterAutospacing="0" w:line="300" w:lineRule="atLeast"/>
+        <w:rPr>
+          <w:rFonts w:ascii="Arial" w:hAnsi="Arial" w:cs="Arial"/>
+          <w:color w:val="000000"/>
+          <w:sz w:val="22"/>
+          <w:szCs w:val="22"/>
+        </w:rPr>
+      </w:pPr>
+      <w:r>
+        <w:rPr>
+          <w:rFonts w:ascii="Arial" w:hAnsi="Arial" w:cs="Arial"/>
+          <w:color w:val="000000"/>
+          <w:sz w:val="22"/>
+          <w:szCs w:val="22"/>
+        </w:rPr>
+        <w:t xml:space="preserve">The model package contains all the entities and the http clients that connect to our backend to perform CRUD-Operations on our SQL database. </w:t>
+      </w:r>
+    </w:p>
+    <w:p>
+      <w:pPr>
+        <w:pStyle w:val="StandardWeb"/>
+        <w:spacing w:before="0" w:beforeAutospacing="0" w:after="0" w:afterAutospacing="0" w:line="300" w:lineRule="atLeast"/>
+        <w:rPr>
+          <w:rFonts w:ascii="Arial" w:hAnsi="Arial" w:cs="Arial"/>
+          <w:color w:val="000000"/>
+          <w:sz w:val="22"/>
+          <w:szCs w:val="22"/>
+        </w:rPr>
+      </w:pPr>
+      <w:r>
+        <w:rPr>
+          <w:rFonts w:ascii="Arial" w:hAnsi="Arial" w:cs="Arial"/>
+          <w:color w:val="000000"/>
+          <w:sz w:val="22"/>
+          <w:szCs w:val="22"/>
+        </w:rPr>
+        <w:t xml:space="preserve">The controller package contains the business logic. We excluded the logic from the view by creating custom listeners that are triggered in the view but implemented in the </w:t>
+      </w:r>
+      <w:proofErr w:type="gramStart"/>
+      <w:r>
+        <w:rPr>
+          <w:rFonts w:ascii="Arial" w:hAnsi="Arial" w:cs="Arial"/>
+          <w:color w:val="000000"/>
+          <w:sz w:val="22"/>
+          <w:szCs w:val="22"/>
+        </w:rPr>
+        <w:t>controller(</w:t>
+      </w:r>
+      <w:proofErr w:type="gramEnd"/>
+      <w:r>
+        <w:rPr>
+          <w:rFonts w:ascii="Arial" w:hAnsi="Arial" w:cs="Arial"/>
+          <w:color w:val="000000"/>
+          <w:sz w:val="22"/>
+          <w:szCs w:val="22"/>
+        </w:rPr>
+        <w:t>example see further down in 4.2).</w:t>
+      </w:r>
+    </w:p>
+    <w:p>
+      <w:pPr>
+        <w:pStyle w:val="StandardWeb"/>
+        <w:spacing w:before="0" w:beforeAutospacing="0" w:after="0" w:afterAutospacing="0" w:line="300" w:lineRule="atLeast"/>
+        <w:rPr>
+          <w:rFonts w:ascii="Arial" w:hAnsi="Arial" w:cs="Arial"/>
+          <w:color w:val="000000"/>
+          <w:sz w:val="22"/>
+          <w:szCs w:val="22"/>
+        </w:rPr>
+      </w:pPr>
+      <w:r>
+        <w:rPr>
+          <w:rFonts w:ascii="Arial" w:hAnsi="Arial" w:cs="Arial"/>
+          <w:color w:val="000000"/>
+          <w:sz w:val="22"/>
+          <w:szCs w:val="22"/>
+        </w:rPr>
+        <w:t>The view package has all the graphic components of the application.</w:t>
+      </w:r>
+    </w:p>
+    <w:p>
+      <w:pPr>
+        <w:pStyle w:val="StandardWeb"/>
+        <w:spacing w:before="0" w:beforeAutospacing="0" w:after="0" w:afterAutospacing="0" w:line="300" w:lineRule="atLeast"/>
+        <w:rPr>
+          <w:rFonts w:ascii="Arial" w:hAnsi="Arial" w:cs="Arial"/>
+          <w:color w:val="000000"/>
+          <w:sz w:val="22"/>
+          <w:szCs w:val="22"/>
+        </w:rPr>
+      </w:pPr>
+    </w:p>
+    <w:p>
+      <w:pPr>
+        <w:pStyle w:val="StandardWeb"/>
+        <w:spacing w:before="0" w:beforeAutospacing="0" w:after="0" w:afterAutospacing="0" w:line="300" w:lineRule="atLeast"/>
+        <w:rPr>
+          <w:rFonts w:ascii="Arial" w:hAnsi="Arial" w:cs="Arial"/>
+          <w:color w:val="000000"/>
+          <w:sz w:val="22"/>
+          <w:szCs w:val="22"/>
+        </w:rPr>
+      </w:pPr>
+      <w:r>
+        <w:rPr>
+          <w:rFonts w:ascii="Arial" w:hAnsi="Arial" w:cs="Arial"/>
+          <w:color w:val="000000"/>
+          <w:sz w:val="22"/>
+          <w:szCs w:val="22"/>
+        </w:rPr>
+        <w:t xml:space="preserve">In the backend we implemented a REST-API using Spring Boot. We have one </w:t>
+      </w:r>
+      <w:proofErr w:type="spellStart"/>
+      <w:r>
+        <w:rPr>
+          <w:rFonts w:ascii="Arial" w:hAnsi="Arial" w:cs="Arial"/>
+          <w:color w:val="000000"/>
+          <w:sz w:val="22"/>
+          <w:szCs w:val="22"/>
+        </w:rPr>
+        <w:t>RequestController</w:t>
+      </w:r>
+      <w:proofErr w:type="spellEnd"/>
+      <w:r>
+        <w:rPr>
+          <w:rFonts w:ascii="Arial" w:hAnsi="Arial" w:cs="Arial"/>
+          <w:color w:val="000000"/>
+          <w:sz w:val="22"/>
+          <w:szCs w:val="22"/>
+        </w:rPr>
+        <w:t xml:space="preserve"> for every entity with different interfaces to perform operations on them (Create-Read-Update-Delete </w:t>
+      </w:r>
+      <w:proofErr w:type="spellStart"/>
+      <w:r>
+        <w:rPr>
+          <w:rFonts w:ascii="Arial" w:hAnsi="Arial" w:cs="Arial"/>
+          <w:color w:val="000000"/>
+          <w:sz w:val="22"/>
+          <w:szCs w:val="22"/>
+        </w:rPr>
+        <w:t>etc</w:t>
+      </w:r>
+      <w:proofErr w:type="spellEnd"/>
+      <w:r>
+        <w:rPr>
+          <w:rFonts w:ascii="Arial" w:hAnsi="Arial" w:cs="Arial"/>
+          <w:color w:val="000000"/>
+          <w:sz w:val="22"/>
+          <w:szCs w:val="22"/>
+        </w:rPr>
+        <w:t xml:space="preserve">). We used </w:t>
+      </w:r>
+      <w:proofErr w:type="gramStart"/>
+      <w:r>
+        <w:rPr>
+          <w:rFonts w:ascii="Arial" w:hAnsi="Arial" w:cs="Arial"/>
+          <w:color w:val="000000"/>
+          <w:sz w:val="22"/>
+          <w:szCs w:val="22"/>
+        </w:rPr>
+        <w:t>hibernate</w:t>
+      </w:r>
+      <w:proofErr w:type="gramEnd"/>
+      <w:r>
+        <w:rPr>
+          <w:rFonts w:ascii="Arial" w:hAnsi="Arial" w:cs="Arial"/>
+          <w:color w:val="000000"/>
+          <w:sz w:val="22"/>
+          <w:szCs w:val="22"/>
+        </w:rPr>
+        <w:t xml:space="preserve"> to map our Java Classes to the entities used in the database (see 4.2)</w:t>
+      </w:r>
+    </w:p>
+    <w:p>
+      <w:pPr>
+        <w:pStyle w:val="StandardWeb"/>
+        <w:spacing w:before="0" w:beforeAutospacing="0" w:after="0" w:afterAutospacing="0" w:line="300" w:lineRule="atLeast"/>
+        <w:rPr>
+          <w:rFonts w:ascii="Arial" w:hAnsi="Arial" w:cs="Arial"/>
+          <w:color w:val="000000"/>
+          <w:sz w:val="22"/>
+          <w:szCs w:val="22"/>
+        </w:rPr>
+      </w:pPr>
+    </w:p>
+    <w:p>
+      <w:pPr>
+        <w:pStyle w:val="StandardWeb"/>
+        <w:spacing w:before="0" w:beforeAutospacing="0" w:after="0" w:afterAutospacing="0" w:line="300" w:lineRule="atLeast"/>
+        <w:rPr>
+          <w:rFonts w:ascii="Arial" w:hAnsi="Arial" w:cs="Arial"/>
+          <w:color w:val="000000"/>
+          <w:sz w:val="22"/>
+          <w:szCs w:val="22"/>
+        </w:rPr>
+      </w:pPr>
+      <w:r>
+        <w:rPr>
+          <w:rFonts w:ascii="Arial" w:hAnsi="Arial" w:cs="Arial"/>
+          <w:color w:val="000000"/>
+          <w:sz w:val="22"/>
+          <w:szCs w:val="22"/>
+        </w:rPr>
+        <w:t xml:space="preserve">Our UML diagrams are quite large as they are auto generated by </w:t>
+      </w:r>
+      <w:proofErr w:type="spellStart"/>
+      <w:r>
+        <w:rPr>
+          <w:rFonts w:ascii="Arial" w:hAnsi="Arial" w:cs="Arial"/>
+          <w:color w:val="000000"/>
+          <w:sz w:val="22"/>
+          <w:szCs w:val="22"/>
+        </w:rPr>
+        <w:t>Plantuml</w:t>
+      </w:r>
+      <w:proofErr w:type="spellEnd"/>
+      <w:r>
+        <w:rPr>
+          <w:rFonts w:ascii="Arial" w:hAnsi="Arial" w:cs="Arial"/>
+          <w:color w:val="000000"/>
+          <w:sz w:val="22"/>
+          <w:szCs w:val="22"/>
+        </w:rPr>
+        <w:t xml:space="preserve"> and contain every little detail. </w:t>
+      </w:r>
+      <w:proofErr w:type="gramStart"/>
+      <w:r>
+        <w:rPr>
+          <w:rFonts w:ascii="Arial" w:hAnsi="Arial" w:cs="Arial"/>
+          <w:color w:val="000000"/>
+          <w:sz w:val="22"/>
+          <w:szCs w:val="22"/>
+        </w:rPr>
+        <w:t>Therefore</w:t>
+      </w:r>
+      <w:proofErr w:type="gramEnd"/>
+      <w:r>
+        <w:rPr>
+          <w:rFonts w:ascii="Arial" w:hAnsi="Arial" w:cs="Arial"/>
+          <w:color w:val="000000"/>
+          <w:sz w:val="22"/>
+          <w:szCs w:val="22"/>
+        </w:rPr>
+        <w:t xml:space="preserve"> we refer to </w:t>
+      </w:r>
+      <w:proofErr w:type="spellStart"/>
+      <w:r>
+        <w:rPr>
+          <w:rFonts w:ascii="Arial" w:hAnsi="Arial" w:cs="Arial"/>
+          <w:color w:val="000000"/>
+          <w:sz w:val="22"/>
+          <w:szCs w:val="22"/>
+        </w:rPr>
+        <w:t>github</w:t>
+      </w:r>
+      <w:proofErr w:type="spellEnd"/>
+      <w:r>
+        <w:rPr>
+          <w:rFonts w:ascii="Arial" w:hAnsi="Arial" w:cs="Arial"/>
+          <w:color w:val="000000"/>
+          <w:sz w:val="22"/>
+          <w:szCs w:val="22"/>
+        </w:rPr>
+        <w:t xml:space="preserve"> regarding the diagrams.</w:t>
+      </w:r>
+    </w:p>
+    <w:p>
+      <w:pPr>
+        <w:pStyle w:val="StandardWeb"/>
+        <w:spacing w:before="0" w:beforeAutospacing="0" w:after="0" w:afterAutospacing="0" w:line="300" w:lineRule="atLeast"/>
+        <w:rPr>
+          <w:color w:val="000000"/>
+          <w:sz w:val="27"/>
+          <w:szCs w:val="27"/>
+        </w:rPr>
+      </w:pPr>
+      <w:r>
+        <w:rPr>
+          <w:rFonts w:ascii="Arial" w:hAnsi="Arial" w:cs="Arial"/>
+          <w:color w:val="000000"/>
+          <w:sz w:val="22"/>
+          <w:szCs w:val="22"/>
+        </w:rPr>
+        <w:t xml:space="preserve"> </w:t>
+      </w:r>
+      <w:r>
+        <w:rPr>
+          <w:rFonts w:ascii="Arial" w:hAnsi="Arial" w:cs="Arial"/>
+          <w:color w:val="000000"/>
+          <w:sz w:val="22"/>
+          <w:szCs w:val="22"/>
+        </w:rPr>
+        <w:t>(</w:t>
+      </w:r>
+      <w:r>
+        <w:rPr>
+          <w:rFonts w:ascii="Arial" w:hAnsi="Arial" w:cs="Arial"/>
           <w:i/>
           <w:iCs/>
           <w:color w:val="000000"/>
           <w:sz w:val="22"/>
           <w:szCs w:val="22"/>
-        </w:rPr>
-      </w:pPr>
+          <w:highlight w:val="yellow"/>
+        </w:rPr>
+        <w:t>Explanations?)</w:t>
+      </w:r>
       <w:r>
         <w:rPr>
           <w:rFonts w:ascii="Arial" w:hAnsi="Arial" w:cs="Arial"/>
@@ -4928,190 +5629,10 @@
           <w:color w:val="000000"/>
           <w:sz w:val="22"/>
           <w:szCs w:val="22"/>
-          <w:highlight w:val="yellow"/>
-        </w:rPr>
-        <w:lastRenderedPageBreak/>
-        <w:t>Design patterns used (e.g. model view controller)</w:t>
-      </w:r>
-    </w:p>
-    <w:p>
-      <w:pPr>
-        <w:pStyle w:val="StandardWeb"/>
-        <w:spacing w:before="0" w:beforeAutospacing="0" w:after="0" w:afterAutospacing="0" w:line="300" w:lineRule="atLeast"/>
-        <w:rPr>
-          <w:rFonts w:ascii="Arial" w:hAnsi="Arial" w:cs="Arial"/>
-          <w:color w:val="000000"/>
-          <w:sz w:val="22"/>
-          <w:szCs w:val="22"/>
-        </w:rPr>
-      </w:pPr>
-      <w:r>
-        <w:rPr>
-          <w:rFonts w:ascii="Arial" w:hAnsi="Arial" w:cs="Arial"/>
-          <w:color w:val="000000"/>
-          <w:sz w:val="22"/>
-          <w:szCs w:val="22"/>
-        </w:rPr>
-        <w:t>We tried to stick to the model view controller design pattern in the frontend by dividing our project into three main areas.</w:t>
-      </w:r>
-    </w:p>
-    <w:p>
-      <w:pPr>
-        <w:pStyle w:val="StandardWeb"/>
-        <w:spacing w:before="0" w:beforeAutospacing="0" w:after="0" w:afterAutospacing="0" w:line="300" w:lineRule="atLeast"/>
-        <w:rPr>
-          <w:rFonts w:ascii="Arial" w:hAnsi="Arial" w:cs="Arial"/>
-          <w:color w:val="000000"/>
-          <w:sz w:val="22"/>
-          <w:szCs w:val="22"/>
-        </w:rPr>
-      </w:pPr>
-      <w:r>
-        <w:rPr>
-          <w:rFonts w:ascii="Arial" w:hAnsi="Arial" w:cs="Arial"/>
-          <w:color w:val="000000"/>
-          <w:sz w:val="22"/>
-          <w:szCs w:val="22"/>
-        </w:rPr>
-        <w:t xml:space="preserve">The model package contains all the entities and the http clients that connect to our backend to perform CRUD-Operations on our SQL database. </w:t>
-      </w:r>
-    </w:p>
-    <w:p>
-      <w:pPr>
-        <w:pStyle w:val="StandardWeb"/>
-        <w:spacing w:before="0" w:beforeAutospacing="0" w:after="0" w:afterAutospacing="0" w:line="300" w:lineRule="atLeast"/>
-        <w:rPr>
-          <w:rFonts w:ascii="Arial" w:hAnsi="Arial" w:cs="Arial"/>
-          <w:color w:val="000000"/>
-          <w:sz w:val="22"/>
-          <w:szCs w:val="22"/>
-        </w:rPr>
-      </w:pPr>
-      <w:r>
-        <w:rPr>
-          <w:rFonts w:ascii="Arial" w:hAnsi="Arial" w:cs="Arial"/>
-          <w:color w:val="000000"/>
-          <w:sz w:val="22"/>
-          <w:szCs w:val="22"/>
-        </w:rPr>
-        <w:t>The controller package contains the business logic. We excluded the logic from the view by creating custom listeners that are triggered in the view but implemented in the controller(example see further down in 4.2).</w:t>
-      </w:r>
-    </w:p>
-    <w:p>
-      <w:pPr>
-        <w:pStyle w:val="StandardWeb"/>
-        <w:spacing w:before="0" w:beforeAutospacing="0" w:after="0" w:afterAutospacing="0" w:line="300" w:lineRule="atLeast"/>
-        <w:rPr>
-          <w:rFonts w:ascii="Arial" w:hAnsi="Arial" w:cs="Arial"/>
-          <w:color w:val="000000"/>
-          <w:sz w:val="22"/>
-          <w:szCs w:val="22"/>
-        </w:rPr>
-      </w:pPr>
-      <w:r>
-        <w:rPr>
-          <w:rFonts w:ascii="Arial" w:hAnsi="Arial" w:cs="Arial"/>
-          <w:color w:val="000000"/>
-          <w:sz w:val="22"/>
-          <w:szCs w:val="22"/>
-        </w:rPr>
-        <w:t>The view package has all the graphic components of the application.</w:t>
-      </w:r>
-    </w:p>
-    <w:p>
-      <w:pPr>
-        <w:pStyle w:val="StandardWeb"/>
-        <w:spacing w:before="0" w:beforeAutospacing="0" w:after="0" w:afterAutospacing="0" w:line="300" w:lineRule="atLeast"/>
-        <w:rPr>
-          <w:rFonts w:ascii="Arial" w:hAnsi="Arial" w:cs="Arial"/>
-          <w:color w:val="000000"/>
-          <w:sz w:val="22"/>
-          <w:szCs w:val="22"/>
-        </w:rPr>
-      </w:pPr>
-    </w:p>
-    <w:p>
-      <w:pPr>
-        <w:pStyle w:val="StandardWeb"/>
-        <w:spacing w:before="0" w:beforeAutospacing="0" w:after="0" w:afterAutospacing="0" w:line="300" w:lineRule="atLeast"/>
-        <w:rPr>
-          <w:rFonts w:ascii="Arial" w:hAnsi="Arial" w:cs="Arial"/>
-          <w:color w:val="000000"/>
-          <w:sz w:val="22"/>
-          <w:szCs w:val="22"/>
-        </w:rPr>
-      </w:pPr>
-      <w:r>
-        <w:rPr>
-          <w:rFonts w:ascii="Arial" w:hAnsi="Arial" w:cs="Arial"/>
-          <w:color w:val="000000"/>
-          <w:sz w:val="22"/>
-          <w:szCs w:val="22"/>
-        </w:rPr>
-        <w:t>Our overall architecture may be described as a three-layered-one. We have our database that holds the data, the server which is implemented as a Spring Boot application and used to manipulate the data and the desktop application representing the client.</w:t>
-      </w:r>
-    </w:p>
-    <w:p>
-      <w:pPr>
-        <w:pStyle w:val="StandardWeb"/>
-        <w:spacing w:before="0" w:beforeAutospacing="0" w:after="0" w:afterAutospacing="0" w:line="300" w:lineRule="atLeast"/>
-        <w:rPr>
-          <w:rFonts w:ascii="Arial" w:hAnsi="Arial" w:cs="Arial"/>
-          <w:color w:val="000000"/>
-          <w:sz w:val="22"/>
-          <w:szCs w:val="22"/>
-        </w:rPr>
-      </w:pPr>
-    </w:p>
-    <w:p>
-      <w:pPr>
-        <w:pStyle w:val="StandardWeb"/>
-        <w:spacing w:before="0" w:beforeAutospacing="0" w:after="0" w:afterAutospacing="0" w:line="300" w:lineRule="atLeast"/>
-        <w:rPr>
-          <w:rFonts w:ascii="Arial" w:hAnsi="Arial" w:cs="Arial"/>
-          <w:color w:val="000000"/>
-          <w:sz w:val="22"/>
-          <w:szCs w:val="22"/>
-        </w:rPr>
-      </w:pPr>
-      <w:r>
-        <w:rPr>
-          <w:rFonts w:ascii="Arial" w:hAnsi="Arial" w:cs="Arial"/>
-          <w:color w:val="000000"/>
-          <w:sz w:val="22"/>
-          <w:szCs w:val="22"/>
-        </w:rPr>
-        <w:t>Our UML diagrams are quite large as they are auto generated by Plantuml and contain every little detail. Therefore we refer to github regarding the diagrams.</w:t>
-      </w:r>
-    </w:p>
-    <w:p>
-      <w:pPr>
-        <w:pStyle w:val="StandardWeb"/>
-        <w:spacing w:before="0" w:beforeAutospacing="0" w:after="0" w:afterAutospacing="0" w:line="300" w:lineRule="atLeast"/>
-        <w:rPr>
-          <w:color w:val="000000"/>
-          <w:sz w:val="27"/>
-          <w:szCs w:val="27"/>
-        </w:rPr>
-      </w:pPr>
-      <w:r>
-        <w:rPr>
-          <w:rFonts w:ascii="Arial" w:hAnsi="Arial" w:cs="Arial"/>
-          <w:color w:val="000000"/>
-          <w:sz w:val="22"/>
-          <w:szCs w:val="22"/>
-        </w:rPr>
-        <w:t xml:space="preserve"> </w:t>
-      </w:r>
-      <w:r>
-        <w:rPr>
-          <w:rFonts w:ascii="Arial" w:hAnsi="Arial" w:cs="Arial"/>
-          <w:color w:val="000000"/>
-          <w:sz w:val="22"/>
-          <w:szCs w:val="22"/>
-        </w:rPr>
-        <w:t>(</w:t>
-      </w:r>
+        </w:rPr>
+        <w:t xml:space="preserve">: Number of classes, on the right side you can </w:t>
+      </w:r>
+      <w:proofErr w:type="gramStart"/>
       <w:r>
         <w:rPr>
           <w:rFonts w:ascii="Arial" w:hAnsi="Arial" w:cs="Arial"/>
@@ -5120,10 +5641,10 @@
           <w:color w:val="000000"/>
           <w:sz w:val="22"/>
           <w:szCs w:val="22"/>
-          <w:highlight w:val="yellow"/>
-        </w:rPr>
-        <w:t>Explanations?)</w:t>
-      </w:r>
+        </w:rPr>
+        <w:t>see..</w:t>
+      </w:r>
+      <w:proofErr w:type="gramEnd"/>
       <w:r>
         <w:rPr>
           <w:rFonts w:ascii="Arial" w:hAnsi="Arial" w:cs="Arial"/>
@@ -5133,13 +5654,37 @@
           <w:sz w:val="22"/>
           <w:szCs w:val="22"/>
         </w:rPr>
-        <w:t>: Number of classes, on the right side you can see.. describe with a view sentences.</w:t>
-      </w:r>
-    </w:p>
-    <w:p>
-      <w:pPr>
-        <w:rPr>
+        <w:t xml:space="preserve"> describe with a view </w:t>
+      </w:r>
+      <w:proofErr w:type="gramStart"/>
+      <w:r>
+        <w:rPr>
+          <w:rFonts w:ascii="Arial" w:hAnsi="Arial" w:cs="Arial"/>
           <w:i/>
+          <w:iCs/>
+          <w:color w:val="000000"/>
+          <w:sz w:val="22"/>
+          <w:szCs w:val="22"/>
+        </w:rPr>
+        <w:t>sentences</w:t>
+      </w:r>
+      <w:proofErr w:type="gramEnd"/>
+      <w:r>
+        <w:rPr>
+          <w:rFonts w:ascii="Arial" w:hAnsi="Arial" w:cs="Arial"/>
+          <w:i/>
+          <w:iCs/>
+          <w:color w:val="000000"/>
+          <w:sz w:val="22"/>
+          <w:szCs w:val="22"/>
+        </w:rPr>
+        <w:t>.</w:t>
+      </w:r>
+    </w:p>
+    <w:p>
+      <w:pPr>
+        <w:rPr>
+          <w:i/>
           <w:lang w:val="en-US"/>
         </w:rPr>
       </w:pPr>
@@ -5149,10 +5694,20 @@
         <w:pStyle w:val="berschrift3"/>
       </w:pPr>
       <w:bookmarkStart w:id="6" w:name="_Toc76666980"/>
-      <w:r>
-        <w:t>Important Design Decision</w:t>
+      <w:proofErr w:type="spellStart"/>
+      <w:r>
+        <w:t>Important</w:t>
+      </w:r>
+      <w:proofErr w:type="spellEnd"/>
+      <w:r>
+        <w:t xml:space="preserve"> Design </w:t>
+      </w:r>
+      <w:proofErr w:type="spellStart"/>
+      <w:r>
+        <w:t>Decision</w:t>
       </w:r>
       <w:bookmarkEnd w:id="6"/>
+      <w:proofErr w:type="spellEnd"/>
     </w:p>
     <w:p>
       <w:pPr>
@@ -5503,7 +6058,23 @@
           <w:iCs/>
           <w:lang w:val="en-US"/>
         </w:rPr>
-        <w:t xml:space="preserve">dd the exemplars to the communities. We decided, that each exemplar shall be added to a specific community separately. </w:t>
+        <w:t xml:space="preserve">dd the exemplars to the communities. We </w:t>
+      </w:r>
+      <w:proofErr w:type="gramStart"/>
+      <w:r>
+        <w:rPr>
+          <w:iCs/>
+          <w:lang w:val="en-US"/>
+        </w:rPr>
+        <w:t>decided,</w:t>
+      </w:r>
+      <w:proofErr w:type="gramEnd"/>
+      <w:r>
+        <w:rPr>
+          <w:iCs/>
+          <w:lang w:val="en-US"/>
+        </w:rPr>
+        <w:t xml:space="preserve"> that each exemplar shall be added to a specific community separately. </w:t>
       </w:r>
     </w:p>
     <w:p>
@@ -5540,7 +6111,23 @@
           <w:iCs/>
           <w:lang w:val="en-US"/>
         </w:rPr>
-        <w:t xml:space="preserve">It was not defined, how communities shall work specifically. The Question was, whether communities focus on exemplars or users. </w:t>
+        <w:t xml:space="preserve">It was not defined, how communities shall work specifically. The Question </w:t>
+      </w:r>
+      <w:proofErr w:type="gramStart"/>
+      <w:r>
+        <w:rPr>
+          <w:iCs/>
+          <w:lang w:val="en-US"/>
+        </w:rPr>
+        <w:t>was,</w:t>
+      </w:r>
+      <w:proofErr w:type="gramEnd"/>
+      <w:r>
+        <w:rPr>
+          <w:iCs/>
+          <w:lang w:val="en-US"/>
+        </w:rPr>
+        <w:t xml:space="preserve"> whether communities focus on exemplars or users. </w:t>
       </w:r>
     </w:p>
     <w:p>
@@ -5607,7 +6194,31 @@
           <w:iCs/>
           <w:lang w:val="en-US"/>
         </w:rPr>
-        <w:t>Since the focus of the exemplar management tool is on the exemplars rather than the users. We assumed that communities would be formed, not to boast whichever community contributed more exemplars and stash them, but to work together. We reasoned, that one might also want to add an exemplar from a contributor, not part of the community, to help with th</w:t>
+        <w:t xml:space="preserve">Since the focus of the exemplar management tool is on the exemplars rather than the users. We assumed that communities would be formed, not to boast whichever community </w:t>
+      </w:r>
+      <w:r>
+        <w:rPr>
+          <w:iCs/>
+          <w:lang w:val="en-US"/>
+        </w:rPr>
+        <w:lastRenderedPageBreak/>
+        <w:t xml:space="preserve">contributed more exemplars and stash them, but to work together. We </w:t>
+      </w:r>
+      <w:proofErr w:type="gramStart"/>
+      <w:r>
+        <w:rPr>
+          <w:iCs/>
+          <w:lang w:val="en-US"/>
+        </w:rPr>
+        <w:t>reasoned,</w:t>
+      </w:r>
+      <w:proofErr w:type="gramEnd"/>
+      <w:r>
+        <w:rPr>
+          <w:iCs/>
+          <w:lang w:val="en-US"/>
+        </w:rPr>
+        <w:t xml:space="preserve"> that one might also want to add an exemplar from a contributor, not part of the community, to help with th</w:t>
       </w:r>
       <w:r>
         <w:rPr>
@@ -5644,7 +6255,6 @@
           <w:iCs/>
           <w:lang w:val="en-US"/>
         </w:rPr>
-        <w:lastRenderedPageBreak/>
         <w:t>Consequences:</w:t>
       </w:r>
       <w:r>
@@ -5652,7 +6262,39 @@
           <w:iCs/>
           <w:lang w:val="en-US"/>
         </w:rPr>
-        <w:t xml:space="preserve"> Therefore we implemented, that every exemplar available can be added to any community. If a user/creator joins a community, his/her exemplars are NOT added to the communities exemplars automatically.</w:t>
+        <w:t xml:space="preserve"> </w:t>
+      </w:r>
+      <w:proofErr w:type="gramStart"/>
+      <w:r>
+        <w:rPr>
+          <w:iCs/>
+          <w:lang w:val="en-US"/>
+        </w:rPr>
+        <w:t>Therefore</w:t>
+      </w:r>
+      <w:proofErr w:type="gramEnd"/>
+      <w:r>
+        <w:rPr>
+          <w:iCs/>
+          <w:lang w:val="en-US"/>
+        </w:rPr>
+        <w:t xml:space="preserve"> we implemented, that every exemplar available can be added to any community. If a user/creator joins a community, his/her exemplars are NOT added to the </w:t>
+      </w:r>
+      <w:proofErr w:type="gramStart"/>
+      <w:r>
+        <w:rPr>
+          <w:iCs/>
+          <w:lang w:val="en-US"/>
+        </w:rPr>
+        <w:t>communities</w:t>
+      </w:r>
+      <w:proofErr w:type="gramEnd"/>
+      <w:r>
+        <w:rPr>
+          <w:iCs/>
+          <w:lang w:val="en-US"/>
+        </w:rPr>
+        <w:t xml:space="preserve"> exemplars automatically.</w:t>
       </w:r>
     </w:p>
     <w:p>
@@ -5870,71 +6512,1213 @@
     <w:p>
       <w:pPr>
         <w:rPr>
+          <w:lang w:val="en-US"/>
+        </w:rPr>
+      </w:pPr>
+      <w:r>
+        <w:rPr>
+          <w:lang w:val="en-US"/>
+        </w:rPr>
+        <w:t xml:space="preserve">Frontend-wise we divided our project into three areas: the model itself, which holds all the relevant data, the views, which include the design elements and finally the controller, which implements most of the functionality of the application. </w:t>
+      </w:r>
+    </w:p>
+    <w:p>
+      <w:pPr>
+        <w:rPr>
+          <w:lang w:val="en-US"/>
+        </w:rPr>
+      </w:pPr>
+    </w:p>
+    <w:p>
+      <w:pPr>
+        <w:rPr>
+          <w:lang w:val="en-US"/>
+        </w:rPr>
+      </w:pPr>
+      <w:r>
+        <w:rPr>
+          <w:lang w:val="en-US"/>
+        </w:rPr>
+        <w:t>We created entities</w:t>
+      </w:r>
+      <w:r>
+        <w:rPr>
+          <w:lang w:val="en-US"/>
+        </w:rPr>
+        <w:t>/classes</w:t>
+      </w:r>
+      <w:r>
+        <w:rPr>
+          <w:lang w:val="en-US"/>
+        </w:rPr>
+        <w:t xml:space="preserve"> for Exemplars, Users, Ratings, Comments</w:t>
+      </w:r>
+      <w:r>
+        <w:rPr>
+          <w:lang w:val="en-US"/>
+        </w:rPr>
+        <w:t xml:space="preserve">, </w:t>
+      </w:r>
+      <w:r>
+        <w:rPr>
+          <w:lang w:val="en-US"/>
+        </w:rPr>
+        <w:t>Communities</w:t>
+      </w:r>
+      <w:r>
+        <w:rPr>
+          <w:lang w:val="en-US"/>
+        </w:rPr>
+        <w:t>, etc</w:t>
+      </w:r>
+      <w:r>
+        <w:rPr>
+          <w:lang w:val="en-US"/>
+        </w:rPr>
+        <w:t xml:space="preserve">. </w:t>
+      </w:r>
+    </w:p>
+    <w:p>
+      <w:pPr>
+        <w:rPr>
           <w:i/>
-          <w:lang w:val="en-US"/>
-        </w:rPr>
-      </w:pPr>
+          <w:iCs/>
+          <w:lang w:val="en-US"/>
+        </w:rPr>
+      </w:pPr>
+      <w:r>
+        <w:rPr>
+          <w:lang w:val="en-US"/>
+        </w:rPr>
+        <w:t xml:space="preserve">Corresponding to these entities we implemented </w:t>
+      </w:r>
+      <w:r>
+        <w:rPr>
+          <w:lang w:val="en-US"/>
+        </w:rPr>
+        <w:t>http c</w:t>
+      </w:r>
+      <w:r>
+        <w:rPr>
+          <w:lang w:val="en-US"/>
+        </w:rPr>
+        <w:t>lients</w:t>
+      </w:r>
+      <w:r>
+        <w:rPr>
+          <w:lang w:val="en-US"/>
+        </w:rPr>
+        <w:t xml:space="preserve"> (</w:t>
+      </w:r>
+      <w:proofErr w:type="spellStart"/>
+      <w:proofErr w:type="gramStart"/>
       <w:r>
         <w:rPr>
           <w:i/>
-          <w:highlight w:val="yellow"/>
-          <w:lang w:val="en-US"/>
-        </w:rPr>
-        <w:t>Description of important aspects of the implementation (possibly with selected pieces of code), project structure, dependencies, libraries used.</w:t>
-      </w:r>
-    </w:p>
-    <w:p>
-      <w:pPr>
-        <w:rPr>
-          <w:lang w:val="en-US"/>
-        </w:rPr>
-      </w:pPr>
-      <w:r>
-        <w:rPr>
-          <w:lang w:val="en-US"/>
-        </w:rPr>
-        <w:t xml:space="preserve">Frontend-wise we divided our project into three areas: the model itself, which holds all the relevant data, the views, which include the design elements and finally the controller, which implements most of the functionality of the application. </w:t>
-      </w:r>
-    </w:p>
-    <w:p>
-      <w:pPr>
-        <w:rPr>
-          <w:lang w:val="en-US"/>
-        </w:rPr>
-      </w:pPr>
-    </w:p>
-    <w:p>
-      <w:pPr>
-        <w:rPr>
-          <w:lang w:val="en-US"/>
-        </w:rPr>
-      </w:pPr>
-    </w:p>
-    <w:p>
-      <w:pPr>
-        <w:rPr>
-          <w:lang w:val="en-US"/>
-        </w:rPr>
-      </w:pPr>
-      <w:r>
-        <w:rPr>
-          <w:lang w:val="en-US"/>
-        </w:rPr>
-        <w:t xml:space="preserve">We created entities for Exemplars, Users, Ratings, Comments and Communities. </w:t>
-      </w:r>
-    </w:p>
-    <w:p>
-      <w:pPr>
-        <w:rPr>
-          <w:lang w:val="en-US"/>
-        </w:rPr>
-      </w:pPr>
-      <w:r>
-        <w:rPr>
-          <w:lang w:val="en-US"/>
-        </w:rPr>
-        <w:t>Corresponding to these entities we implemented seperate Clients for Exemplars, Users, Ratings and so on. These are responsible for communicating with our database and thus, for fetching data. In order to be able to execute sorting and filtering operations more smoothly, we also used streams whenever it was possible (java.util.stream Library). Our Controller consists of the LoginController, which is – as the name suggests – responsible for the login in operation, and the MainController, which provides the main functionality of our application. Regarding the user interface we heavily relied on the Swing library. We implemented the user interface by creating different frames, panels, listeners and events. Tabs play an essential role in our implementation since the user can access most of the information via tabs (= panels which are integrated into the main frame).The most important panels include the Home Panel, the Exemplar and Contributor Dashboard and the Library Panels. Most of the important user operations can be carried out via buttons (for instance creating a new Exemplar or closing a tab). However, we also used JCheckboxes and JComboboxes, for exemplar in connection to the filtering operations in the different libraries. In addition, we also used a MenuBar in order to disply the existing libraries in the main frame.</w:t>
-      </w:r>
+          <w:iCs/>
+          <w:lang w:val="en-US"/>
+        </w:rPr>
+        <w:t>java.net.http</w:t>
+      </w:r>
+      <w:proofErr w:type="gramEnd"/>
+      <w:r>
+        <w:rPr>
+          <w:i/>
+          <w:iCs/>
+          <w:lang w:val="en-US"/>
+        </w:rPr>
+        <w:t>.HttpClient</w:t>
+      </w:r>
+      <w:proofErr w:type="spellEnd"/>
+      <w:r>
+        <w:rPr>
+          <w:lang w:val="en-US"/>
+        </w:rPr>
+        <w:t>) that extend an abstract and generic Client-class that dictates the common CRUD</w:t>
+      </w:r>
+      <w:r>
+        <w:rPr>
+          <w:lang w:val="en-US"/>
+        </w:rPr>
+        <w:t xml:space="preserve"> operations</w:t>
+      </w:r>
+      <w:r>
+        <w:rPr>
+          <w:lang w:val="en-US"/>
+        </w:rPr>
+        <w:t>.</w:t>
+      </w:r>
+      <w:r>
+        <w:rPr>
+          <w:lang w:val="en-US"/>
+        </w:rPr>
+        <w:t xml:space="preserve"> These client</w:t>
+      </w:r>
+      <w:r>
+        <w:rPr>
+          <w:lang w:val="en-US"/>
+        </w:rPr>
+        <w:t>s</w:t>
+      </w:r>
+      <w:r>
+        <w:rPr>
+          <w:lang w:val="en-US"/>
+        </w:rPr>
+        <w:t xml:space="preserve"> communicate with our backend.</w:t>
+      </w:r>
+      <w:r>
+        <w:rPr>
+          <w:lang w:val="en-US"/>
+        </w:rPr>
+        <w:t xml:space="preserve"> In order to map the JSON-Strings from the backend we used </w:t>
+      </w:r>
+      <w:proofErr w:type="spellStart"/>
+      <w:r>
+        <w:rPr>
+          <w:lang w:val="en-US"/>
+        </w:rPr>
+        <w:t>ObjectMappers</w:t>
+      </w:r>
+      <w:proofErr w:type="spellEnd"/>
+      <w:r>
+        <w:rPr>
+          <w:lang w:val="en-US"/>
+        </w:rPr>
+        <w:t xml:space="preserve"> (</w:t>
+      </w:r>
+      <w:proofErr w:type="spellStart"/>
+      <w:proofErr w:type="gramStart"/>
+      <w:r>
+        <w:rPr>
+          <w:i/>
+          <w:iCs/>
+          <w:lang w:val="en-US"/>
+        </w:rPr>
+        <w:t>com.fasterxml</w:t>
+      </w:r>
+      <w:proofErr w:type="gramEnd"/>
+      <w:r>
+        <w:rPr>
+          <w:i/>
+          <w:iCs/>
+          <w:lang w:val="en-US"/>
+        </w:rPr>
+        <w:t>.jackson.databind.ObjectMapper</w:t>
+      </w:r>
+      <w:proofErr w:type="spellEnd"/>
+      <w:r>
+        <w:rPr>
+          <w:i/>
+          <w:iCs/>
+          <w:lang w:val="en-US"/>
+        </w:rPr>
+        <w:t>).</w:t>
+      </w:r>
+    </w:p>
+    <w:p>
+      <w:pPr>
+        <w:rPr>
+          <w:i/>
+          <w:iCs/>
+          <w:lang w:val="en-US"/>
+        </w:rPr>
+      </w:pPr>
+      <w:r>
+        <w:rPr>
+          <w:lang w:val="en-US"/>
+        </w:rPr>
+        <w:drawing>
+          <wp:anchor distT="0" distB="0" distL="114300" distR="114300" simplePos="0" relativeHeight="251657728" behindDoc="0" locked="0" layoutInCell="1" allowOverlap="1" wp14:anchorId="0A7E13D9" wp14:editId="2A8EDFD1">
+            <wp:simplePos x="0" y="0"/>
+            <wp:positionH relativeFrom="column">
+              <wp:posOffset>-1612</wp:posOffset>
+            </wp:positionH>
+            <wp:positionV relativeFrom="paragraph">
+              <wp:posOffset>107021</wp:posOffset>
+            </wp:positionV>
+            <wp:extent cx="5480539" cy="2304959"/>
+            <wp:effectExtent l="0" t="0" r="6350" b="635"/>
+            <wp:wrapNone/>
+            <wp:docPr id="44" name="Grafik 44" descr="Ein Bild, das Text enthält.&#10;&#10;Automatisch generierte Beschreibung"/>
+            <wp:cNvGraphicFramePr>
+              <a:graphicFrameLocks xmlns:a="http://schemas.openxmlformats.org/drawingml/2006/main" noChangeAspect="1"/>
+            </wp:cNvGraphicFramePr>
+            <a:graphic xmlns:a="http://schemas.openxmlformats.org/drawingml/2006/main">
+              <a:graphicData uri="http://schemas.openxmlformats.org/drawingml/2006/picture">
+                <pic:pic xmlns:pic="http://schemas.openxmlformats.org/drawingml/2006/picture">
+                  <pic:nvPicPr>
+                    <pic:cNvPr id="44" name="Grafik 44" descr="Ein Bild, das Text enthält.&#10;&#10;Automatisch generierte Beschreibung"/>
+                    <pic:cNvPicPr/>
+                  </pic:nvPicPr>
+                  <pic:blipFill>
+                    <a:blip r:embed="rId35"/>
+                    <a:stretch>
+                      <a:fillRect/>
+                    </a:stretch>
+                  </pic:blipFill>
+                  <pic:spPr>
+                    <a:xfrm>
+                      <a:off x="0" y="0"/>
+                      <a:ext cx="5496771" cy="2311786"/>
+                    </a:xfrm>
+                    <a:prstGeom prst="rect">
+                      <a:avLst/>
+                    </a:prstGeom>
+                  </pic:spPr>
+                </pic:pic>
+              </a:graphicData>
+            </a:graphic>
+            <wp14:sizeRelH relativeFrom="margin">
+              <wp14:pctWidth>0</wp14:pctWidth>
+            </wp14:sizeRelH>
+            <wp14:sizeRelV relativeFrom="margin">
+              <wp14:pctHeight>0</wp14:pctHeight>
+            </wp14:sizeRelV>
+          </wp:anchor>
+        </w:drawing>
+      </w:r>
+    </w:p>
+    <w:p>
+      <w:pPr>
+        <w:rPr>
+          <w:lang w:val="en-US"/>
+        </w:rPr>
+      </w:pPr>
+    </w:p>
+    <w:p>
+      <w:pPr>
+        <w:rPr>
+          <w:lang w:val="en-US"/>
+        </w:rPr>
+      </w:pPr>
+    </w:p>
+    <w:p>
+      <w:pPr>
+        <w:rPr>
+          <w:lang w:val="en-US"/>
+        </w:rPr>
+      </w:pPr>
+    </w:p>
+    <w:p>
+      <w:pPr>
+        <w:rPr>
+          <w:lang w:val="en-US"/>
+        </w:rPr>
+      </w:pPr>
+    </w:p>
+    <w:p>
+      <w:pPr>
+        <w:rPr>
+          <w:lang w:val="en-US"/>
+        </w:rPr>
+      </w:pPr>
+    </w:p>
+    <w:p>
+      <w:pPr>
+        <w:rPr>
+          <w:lang w:val="en-US"/>
+        </w:rPr>
+      </w:pPr>
+    </w:p>
+    <w:p>
+      <w:pPr>
+        <w:rPr>
+          <w:lang w:val="en-US"/>
+        </w:rPr>
+      </w:pPr>
+    </w:p>
+    <w:p>
+      <w:pPr>
+        <w:rPr>
+          <w:lang w:val="en-US"/>
+        </w:rPr>
+      </w:pPr>
+    </w:p>
+    <w:p>
+      <w:pPr>
+        <w:rPr>
+          <w:lang w:val="en-US"/>
+        </w:rPr>
+      </w:pPr>
+    </w:p>
+    <w:p>
+      <w:pPr>
+        <w:rPr>
+          <w:lang w:val="en-US"/>
+        </w:rPr>
+      </w:pPr>
+    </w:p>
+    <w:p>
+      <w:pPr>
+        <w:rPr>
+          <w:lang w:val="en-US"/>
+        </w:rPr>
+      </w:pPr>
+    </w:p>
+    <w:p>
+      <w:pPr>
+        <w:rPr>
+          <w:lang w:val="en-US"/>
+        </w:rPr>
+      </w:pPr>
+    </w:p>
+    <w:p>
+      <w:pPr>
+        <w:rPr>
+          <w:i/>
+          <w:iCs/>
+          <w:sz w:val="18"/>
+          <w:szCs w:val="18"/>
+          <w:lang w:val="en-US"/>
+        </w:rPr>
+      </w:pPr>
+      <w:r>
+        <w:rPr>
+          <w:i/>
+          <w:iCs/>
+          <w:sz w:val="18"/>
+          <w:szCs w:val="18"/>
+          <w:lang w:val="en-US"/>
+        </w:rPr>
+        <w:t xml:space="preserve">Example of an add-method provided by the </w:t>
+      </w:r>
+      <w:proofErr w:type="spellStart"/>
+      <w:r>
+        <w:rPr>
+          <w:i/>
+          <w:iCs/>
+          <w:sz w:val="18"/>
+          <w:szCs w:val="18"/>
+          <w:lang w:val="en-US"/>
+        </w:rPr>
+        <w:t>CommentClient</w:t>
+      </w:r>
+      <w:proofErr w:type="spellEnd"/>
+      <w:r>
+        <w:rPr>
+          <w:i/>
+          <w:iCs/>
+          <w:sz w:val="18"/>
+          <w:szCs w:val="18"/>
+          <w:lang w:val="en-US"/>
+        </w:rPr>
+        <w:t xml:space="preserve"> that takes a comment and adds it to the </w:t>
+      </w:r>
+      <w:proofErr w:type="gramStart"/>
+      <w:r>
+        <w:rPr>
+          <w:i/>
+          <w:iCs/>
+          <w:sz w:val="18"/>
+          <w:szCs w:val="18"/>
+          <w:lang w:val="en-US"/>
+        </w:rPr>
+        <w:t>database</w:t>
+      </w:r>
+      <w:proofErr w:type="gramEnd"/>
+    </w:p>
+    <w:p>
+      <w:pPr>
+        <w:rPr>
+          <w:lang w:val="en-US"/>
+        </w:rPr>
+      </w:pPr>
+    </w:p>
+    <w:p>
+      <w:pPr>
+        <w:rPr>
+          <w:lang w:val="en-US"/>
+        </w:rPr>
+      </w:pPr>
+      <w:r>
+        <w:rPr>
+          <w:lang w:val="en-US"/>
+        </w:rPr>
+        <w:t>In order to be able to execute sorting and filtering operations, we used streams whenever it was possible (</w:t>
+      </w:r>
+      <w:proofErr w:type="spellStart"/>
+      <w:proofErr w:type="gramStart"/>
+      <w:r>
+        <w:rPr>
+          <w:i/>
+          <w:iCs/>
+          <w:lang w:val="en-US"/>
+        </w:rPr>
+        <w:t>java.util</w:t>
+      </w:r>
+      <w:proofErr w:type="gramEnd"/>
+      <w:r>
+        <w:rPr>
+          <w:i/>
+          <w:iCs/>
+          <w:lang w:val="en-US"/>
+        </w:rPr>
+        <w:t>.stream</w:t>
+      </w:r>
+      <w:proofErr w:type="spellEnd"/>
+      <w:r>
+        <w:rPr>
+          <w:lang w:val="en-US"/>
+        </w:rPr>
+        <w:t>)</w:t>
+      </w:r>
+      <w:r>
+        <w:rPr>
+          <w:lang w:val="en-US"/>
+        </w:rPr>
+        <w:t>:</w:t>
+      </w:r>
+    </w:p>
+    <w:p>
+      <w:pPr>
+        <w:rPr>
+          <w:lang w:val="en-US"/>
+        </w:rPr>
+      </w:pPr>
+    </w:p>
+    <w:p>
+      <w:pPr>
+        <w:rPr>
+          <w:lang w:val="en-US"/>
+        </w:rPr>
+      </w:pPr>
+    </w:p>
+    <w:p>
+      <w:pPr>
+        <w:rPr>
+          <w:lang w:val="en-US"/>
+        </w:rPr>
+      </w:pPr>
+    </w:p>
+    <w:p>
+      <w:pPr>
+        <w:rPr>
+          <w:lang w:val="en-US"/>
+        </w:rPr>
+      </w:pPr>
+    </w:p>
+    <w:p>
+      <w:pPr>
+        <w:rPr>
+          <w:lang w:val="en-US"/>
+        </w:rPr>
+      </w:pPr>
+      <w:r>
+        <w:rPr>
+          <w:lang w:val="en-US"/>
+        </w:rPr>
+        <w:lastRenderedPageBreak/>
+        <w:drawing>
+          <wp:anchor distT="0" distB="0" distL="114300" distR="114300" simplePos="0" relativeHeight="251672576" behindDoc="0" locked="0" layoutInCell="1" allowOverlap="1" wp14:anchorId="5F0F2CD2" wp14:editId="255C09EF">
+            <wp:simplePos x="0" y="0"/>
+            <wp:positionH relativeFrom="column">
+              <wp:posOffset>0</wp:posOffset>
+            </wp:positionH>
+            <wp:positionV relativeFrom="paragraph">
+              <wp:posOffset>-932619</wp:posOffset>
+            </wp:positionV>
+            <wp:extent cx="5975985" cy="1665605"/>
+            <wp:effectExtent l="0" t="0" r="5715" b="0"/>
+            <wp:wrapNone/>
+            <wp:docPr id="46" name="Grafik 46" descr="Ein Bild, das Text enthält.&#10;&#10;Automatisch generierte Beschreibung"/>
+            <wp:cNvGraphicFramePr>
+              <a:graphicFrameLocks xmlns:a="http://schemas.openxmlformats.org/drawingml/2006/main" noChangeAspect="1"/>
+            </wp:cNvGraphicFramePr>
+            <a:graphic xmlns:a="http://schemas.openxmlformats.org/drawingml/2006/main">
+              <a:graphicData uri="http://schemas.openxmlformats.org/drawingml/2006/picture">
+                <pic:pic xmlns:pic="http://schemas.openxmlformats.org/drawingml/2006/picture">
+                  <pic:nvPicPr>
+                    <pic:cNvPr id="46" name="Grafik 46" descr="Ein Bild, das Text enthält.&#10;&#10;Automatisch generierte Beschreibung"/>
+                    <pic:cNvPicPr/>
+                  </pic:nvPicPr>
+                  <pic:blipFill>
+                    <a:blip r:embed="rId36"/>
+                    <a:stretch>
+                      <a:fillRect/>
+                    </a:stretch>
+                  </pic:blipFill>
+                  <pic:spPr>
+                    <a:xfrm>
+                      <a:off x="0" y="0"/>
+                      <a:ext cx="5975985" cy="1665605"/>
+                    </a:xfrm>
+                    <a:prstGeom prst="rect">
+                      <a:avLst/>
+                    </a:prstGeom>
+                  </pic:spPr>
+                </pic:pic>
+              </a:graphicData>
+            </a:graphic>
+          </wp:anchor>
+        </w:drawing>
+      </w:r>
+    </w:p>
+    <w:p>
+      <w:pPr>
+        <w:rPr>
+          <w:lang w:val="en-US"/>
+        </w:rPr>
+      </w:pPr>
+    </w:p>
+    <w:p>
+      <w:pPr>
+        <w:rPr>
+          <w:lang w:val="en-US"/>
+        </w:rPr>
+      </w:pPr>
+    </w:p>
+    <w:p>
+      <w:pPr>
+        <w:rPr>
+          <w:lang w:val="en-US"/>
+        </w:rPr>
+      </w:pPr>
+    </w:p>
+    <w:p>
+      <w:pPr>
+        <w:rPr>
+          <w:i/>
+          <w:iCs/>
+          <w:sz w:val="18"/>
+          <w:szCs w:val="18"/>
+          <w:lang w:val="en-US"/>
+        </w:rPr>
+      </w:pPr>
+      <w:r>
+        <w:rPr>
+          <w:i/>
+          <w:iCs/>
+          <w:sz w:val="18"/>
+          <w:szCs w:val="18"/>
+          <w:lang w:val="en-US"/>
+        </w:rPr>
+        <w:t xml:space="preserve">Example of a listener that sorts a List of exemplars </w:t>
+      </w:r>
+      <w:r>
+        <w:rPr>
+          <w:i/>
+          <w:iCs/>
+          <w:sz w:val="18"/>
+          <w:szCs w:val="18"/>
+          <w:lang w:val="en-US"/>
+        </w:rPr>
+        <w:t>according to the average rating</w:t>
+      </w:r>
+      <w:r>
+        <w:rPr>
+          <w:i/>
+          <w:iCs/>
+          <w:sz w:val="18"/>
+          <w:szCs w:val="18"/>
+          <w:lang w:val="en-US"/>
+        </w:rPr>
+        <w:t xml:space="preserve"> using streams.</w:t>
+      </w:r>
+    </w:p>
+    <w:p>
+      <w:pPr>
+        <w:rPr>
+          <w:lang w:val="en-US"/>
+        </w:rPr>
+      </w:pPr>
+    </w:p>
+    <w:p>
+      <w:pPr>
+        <w:rPr>
+          <w:lang w:val="en-US"/>
+        </w:rPr>
+      </w:pPr>
+      <w:r>
+        <w:rPr>
+          <w:lang w:val="en-US"/>
+        </w:rPr>
+        <w:t xml:space="preserve">Our </w:t>
+      </w:r>
+      <w:r>
+        <w:rPr>
+          <w:lang w:val="en-US"/>
+        </w:rPr>
+        <w:t>controllers</w:t>
+      </w:r>
+      <w:r>
+        <w:rPr>
+          <w:lang w:val="en-US"/>
+        </w:rPr>
+        <w:t xml:space="preserve"> consist of the </w:t>
+      </w:r>
+      <w:proofErr w:type="spellStart"/>
+      <w:r>
+        <w:rPr>
+          <w:lang w:val="en-US"/>
+        </w:rPr>
+        <w:t>LoginController</w:t>
+      </w:r>
+      <w:proofErr w:type="spellEnd"/>
+      <w:r>
+        <w:rPr>
+          <w:lang w:val="en-US"/>
+        </w:rPr>
+        <w:t xml:space="preserve">, which responsible for the login in operation, and </w:t>
+      </w:r>
+    </w:p>
+    <w:p>
+      <w:pPr>
+        <w:rPr>
+          <w:lang w:val="en-US"/>
+        </w:rPr>
+      </w:pPr>
+    </w:p>
+    <w:p>
+      <w:pPr>
+        <w:rPr>
+          <w:lang w:val="en-US"/>
+        </w:rPr>
+      </w:pPr>
+      <w:r>
+        <w:rPr>
+          <w:lang w:val="en-US"/>
+        </w:rPr>
+        <w:t xml:space="preserve">the logic that is required in the view from the view and implement it in our controllers, we used custom </w:t>
+      </w:r>
+      <w:r>
+        <w:rPr>
+          <w:lang w:val="en-US"/>
+        </w:rPr>
+        <w:t>l</w:t>
+      </w:r>
+      <w:r>
+        <w:rPr>
+          <w:lang w:val="en-US"/>
+        </w:rPr>
+        <w:t xml:space="preserve">isteners. These listeners are Single-Abstract-Method interfaces that are members of our view classes. We generated Setters for these </w:t>
+      </w:r>
+      <w:r>
+        <w:rPr>
+          <w:lang w:val="en-US"/>
+        </w:rPr>
+        <w:t>members</w:t>
+      </w:r>
+      <w:r>
+        <w:rPr>
+          <w:lang w:val="en-US"/>
+        </w:rPr>
+        <w:t xml:space="preserve"> and implemented them in our controllers. </w:t>
+      </w:r>
+      <w:r>
+        <w:rPr>
+          <w:lang w:val="en-US"/>
+        </w:rPr>
+        <w:t xml:space="preserve">If, for example, the “Login”-button from the </w:t>
+      </w:r>
+      <w:proofErr w:type="spellStart"/>
+      <w:r>
+        <w:rPr>
+          <w:lang w:val="en-US"/>
+        </w:rPr>
+        <w:t>LoginFrame</w:t>
+      </w:r>
+      <w:proofErr w:type="spellEnd"/>
+      <w:r>
+        <w:rPr>
+          <w:lang w:val="en-US"/>
+        </w:rPr>
+        <w:t xml:space="preserve"> is clicked, a </w:t>
+      </w:r>
+      <w:proofErr w:type="spellStart"/>
+      <w:r>
+        <w:rPr>
+          <w:lang w:val="en-US"/>
+        </w:rPr>
+        <w:t>LoginListener</w:t>
+      </w:r>
+      <w:proofErr w:type="spellEnd"/>
+      <w:r>
+        <w:rPr>
+          <w:lang w:val="en-US"/>
+        </w:rPr>
+        <w:t xml:space="preserve"> gets activated and the user information gets passed. The listener itself although, is implemented in the </w:t>
+      </w:r>
+      <w:proofErr w:type="spellStart"/>
+      <w:r>
+        <w:rPr>
+          <w:lang w:val="en-US"/>
+        </w:rPr>
+        <w:t>LoginController</w:t>
+      </w:r>
+      <w:proofErr w:type="spellEnd"/>
+      <w:r>
+        <w:rPr>
+          <w:lang w:val="en-US"/>
+        </w:rPr>
+        <w:t xml:space="preserve"> and handles the </w:t>
+      </w:r>
+      <w:proofErr w:type="spellStart"/>
+      <w:r>
+        <w:rPr>
+          <w:lang w:val="en-US"/>
+        </w:rPr>
+        <w:t>passed</w:t>
+      </w:r>
+      <w:proofErr w:type="spellEnd"/>
+      <w:r>
+        <w:rPr>
+          <w:lang w:val="en-US"/>
+        </w:rPr>
+        <w:t xml:space="preserve"> information:</w:t>
+      </w:r>
+    </w:p>
+    <w:p>
+      <w:pPr>
+        <w:rPr>
+          <w:lang w:val="en-US"/>
+        </w:rPr>
+      </w:pPr>
+      <w:r>
+        <w:rPr>
+          <w:lang w:val="en-US"/>
+        </w:rPr>
+        <w:drawing>
+          <wp:anchor distT="0" distB="0" distL="114300" distR="114300" simplePos="0" relativeHeight="251653632" behindDoc="0" locked="0" layoutInCell="1" allowOverlap="1" wp14:anchorId="546FB1F5" wp14:editId="047C62F3">
+            <wp:simplePos x="0" y="0"/>
+            <wp:positionH relativeFrom="column">
+              <wp:posOffset>-1514</wp:posOffset>
+            </wp:positionH>
+            <wp:positionV relativeFrom="paragraph">
+              <wp:posOffset>57785</wp:posOffset>
+            </wp:positionV>
+            <wp:extent cx="3434862" cy="919029"/>
+            <wp:effectExtent l="0" t="0" r="0" b="0"/>
+            <wp:wrapNone/>
+            <wp:docPr id="42" name="Grafik 42" descr="Ein Bild, das Text enthält.&#10;&#10;Automatisch generierte Beschreibung"/>
+            <wp:cNvGraphicFramePr>
+              <a:graphicFrameLocks xmlns:a="http://schemas.openxmlformats.org/drawingml/2006/main" noChangeAspect="1"/>
+            </wp:cNvGraphicFramePr>
+            <a:graphic xmlns:a="http://schemas.openxmlformats.org/drawingml/2006/main">
+              <a:graphicData uri="http://schemas.openxmlformats.org/drawingml/2006/picture">
+                <pic:pic xmlns:pic="http://schemas.openxmlformats.org/drawingml/2006/picture">
+                  <pic:nvPicPr>
+                    <pic:cNvPr id="42" name="Grafik 42" descr="Ein Bild, das Text enthält.&#10;&#10;Automatisch generierte Beschreibung"/>
+                    <pic:cNvPicPr/>
+                  </pic:nvPicPr>
+                  <pic:blipFill>
+                    <a:blip r:embed="rId37">
+                      <a:extLst>
+                        <a:ext uri="{28A0092B-C50C-407E-A947-70E740481C1C}">
+                          <a14:useLocalDpi xmlns:a14="http://schemas.microsoft.com/office/drawing/2010/main" val="0"/>
+                        </a:ext>
+                      </a:extLst>
+                    </a:blip>
+                    <a:stretch>
+                      <a:fillRect/>
+                    </a:stretch>
+                  </pic:blipFill>
+                  <pic:spPr>
+                    <a:xfrm>
+                      <a:off x="0" y="0"/>
+                      <a:ext cx="3434862" cy="919029"/>
+                    </a:xfrm>
+                    <a:prstGeom prst="rect">
+                      <a:avLst/>
+                    </a:prstGeom>
+                  </pic:spPr>
+                </pic:pic>
+              </a:graphicData>
+            </a:graphic>
+            <wp14:sizeRelH relativeFrom="page">
+              <wp14:pctWidth>0</wp14:pctWidth>
+            </wp14:sizeRelH>
+            <wp14:sizeRelV relativeFrom="page">
+              <wp14:pctHeight>0</wp14:pctHeight>
+            </wp14:sizeRelV>
+          </wp:anchor>
+        </w:drawing>
+      </w:r>
+    </w:p>
+    <w:p>
+      <w:pPr>
+        <w:rPr>
+          <w:lang w:val="en-US"/>
+        </w:rPr>
+      </w:pPr>
+    </w:p>
+    <w:p>
+      <w:pPr>
+        <w:rPr>
+          <w:lang w:val="en-US"/>
+        </w:rPr>
+      </w:pPr>
+    </w:p>
+    <w:p>
+      <w:pPr>
+        <w:rPr>
+          <w:lang w:val="en-US"/>
+        </w:rPr>
+      </w:pPr>
+    </w:p>
+    <w:p>
+      <w:pPr>
+        <w:rPr>
+          <w:lang w:val="en-US"/>
+        </w:rPr>
+      </w:pPr>
+    </w:p>
+    <w:p>
+      <w:pPr>
+        <w:rPr>
+          <w:i/>
+          <w:iCs/>
+          <w:sz w:val="18"/>
+          <w:szCs w:val="18"/>
+          <w:lang w:val="en-US"/>
+        </w:rPr>
+      </w:pPr>
+      <w:r>
+        <w:rPr>
+          <w:i/>
+          <w:iCs/>
+          <w:sz w:val="18"/>
+          <w:szCs w:val="18"/>
+          <w:lang w:val="en-US"/>
+        </w:rPr>
+        <w:t xml:space="preserve">The listener </w:t>
+      </w:r>
+    </w:p>
+    <w:p>
+      <w:pPr>
+        <w:rPr>
+          <w:i/>
+          <w:iCs/>
+          <w:lang w:val="en-US"/>
+        </w:rPr>
+      </w:pPr>
+      <w:r>
+        <w:rPr>
+          <w:lang w:val="en-US"/>
+        </w:rPr>
+        <w:drawing>
+          <wp:anchor distT="0" distB="0" distL="114300" distR="114300" simplePos="0" relativeHeight="251655680" behindDoc="0" locked="0" layoutInCell="1" allowOverlap="1" wp14:anchorId="1C9ED006" wp14:editId="5D5DDF58">
+            <wp:simplePos x="0" y="0"/>
+            <wp:positionH relativeFrom="column">
+              <wp:posOffset>-1612</wp:posOffset>
+            </wp:positionH>
+            <wp:positionV relativeFrom="paragraph">
+              <wp:posOffset>186984</wp:posOffset>
+            </wp:positionV>
+            <wp:extent cx="3546231" cy="224366"/>
+            <wp:effectExtent l="0" t="0" r="0" b="4445"/>
+            <wp:wrapNone/>
+            <wp:docPr id="43" name="Grafik 43"/>
+            <wp:cNvGraphicFramePr>
+              <a:graphicFrameLocks xmlns:a="http://schemas.openxmlformats.org/drawingml/2006/main" noChangeAspect="1"/>
+            </wp:cNvGraphicFramePr>
+            <a:graphic xmlns:a="http://schemas.openxmlformats.org/drawingml/2006/main">
+              <a:graphicData uri="http://schemas.openxmlformats.org/drawingml/2006/picture">
+                <pic:pic xmlns:pic="http://schemas.openxmlformats.org/drawingml/2006/picture">
+                  <pic:nvPicPr>
+                    <pic:cNvPr id="1" name=""/>
+                    <pic:cNvPicPr/>
+                  </pic:nvPicPr>
+                  <pic:blipFill>
+                    <a:blip r:embed="rId38"/>
+                    <a:stretch>
+                      <a:fillRect/>
+                    </a:stretch>
+                  </pic:blipFill>
+                  <pic:spPr>
+                    <a:xfrm>
+                      <a:off x="0" y="0"/>
+                      <a:ext cx="3651263" cy="231011"/>
+                    </a:xfrm>
+                    <a:prstGeom prst="rect">
+                      <a:avLst/>
+                    </a:prstGeom>
+                  </pic:spPr>
+                </pic:pic>
+              </a:graphicData>
+            </a:graphic>
+            <wp14:sizeRelH relativeFrom="margin">
+              <wp14:pctWidth>0</wp14:pctWidth>
+            </wp14:sizeRelH>
+            <wp14:sizeRelV relativeFrom="margin">
+              <wp14:pctHeight>0</wp14:pctHeight>
+            </wp14:sizeRelV>
+          </wp:anchor>
+        </w:drawing>
+      </w:r>
+    </w:p>
+    <w:p>
+      <w:pPr>
+        <w:rPr>
+          <w:lang w:val="en-US"/>
+        </w:rPr>
+      </w:pPr>
+    </w:p>
+    <w:p>
+      <w:pPr>
+        <w:rPr>
+          <w:i/>
+          <w:iCs/>
+          <w:sz w:val="18"/>
+          <w:szCs w:val="18"/>
+          <w:lang w:val="en-US"/>
+        </w:rPr>
+      </w:pPr>
+      <w:r>
+        <w:rPr>
+          <w:i/>
+          <w:iCs/>
+          <w:sz w:val="18"/>
+          <w:szCs w:val="18"/>
+          <w:lang w:val="en-US"/>
+        </w:rPr>
+        <w:t>The implementation of the listener inside the controller</w:t>
+      </w:r>
+    </w:p>
+    <w:p>
+      <w:pPr>
+        <w:rPr>
+          <w:lang w:val="en-US"/>
+        </w:rPr>
+      </w:pPr>
+    </w:p>
+    <w:p>
+      <w:pPr>
+        <w:rPr>
+          <w:lang w:val="en-US"/>
+        </w:rPr>
+      </w:pPr>
+      <w:r>
+        <w:rPr>
+          <w:lang w:val="en-US"/>
+        </w:rPr>
+        <w:t xml:space="preserve">Regarding the user interface we </w:t>
+      </w:r>
+      <w:r>
+        <w:rPr>
+          <w:lang w:val="en-US"/>
+        </w:rPr>
+        <w:t>used</w:t>
+      </w:r>
+      <w:r>
+        <w:rPr>
+          <w:lang w:val="en-US"/>
+        </w:rPr>
+        <w:t xml:space="preserve"> </w:t>
+      </w:r>
+      <w:r>
+        <w:rPr>
+          <w:lang w:val="en-US"/>
+        </w:rPr>
+        <w:t>t</w:t>
+      </w:r>
+      <w:r>
+        <w:rPr>
+          <w:lang w:val="en-US"/>
+        </w:rPr>
+        <w:t xml:space="preserve">he Swing library. We implemented the user interface by creating different frames, panels, listeners and events. </w:t>
+      </w:r>
+      <w:r>
+        <w:rPr>
+          <w:lang w:val="en-US"/>
+        </w:rPr>
+        <w:t xml:space="preserve">The </w:t>
+      </w:r>
+      <w:proofErr w:type="spellStart"/>
+      <w:r>
+        <w:rPr>
+          <w:lang w:val="en-US"/>
+        </w:rPr>
+        <w:t>JTabbedPane</w:t>
+      </w:r>
+      <w:proofErr w:type="spellEnd"/>
+      <w:r>
+        <w:rPr>
+          <w:lang w:val="en-US"/>
+        </w:rPr>
+        <w:t xml:space="preserve"> plays</w:t>
+      </w:r>
+      <w:r>
+        <w:rPr>
+          <w:lang w:val="en-US"/>
+        </w:rPr>
+        <w:t xml:space="preserve"> an essential role in our implementation since the user can access most of the information via tabs (= panels which are </w:t>
+      </w:r>
+      <w:r>
+        <w:rPr>
+          <w:lang w:val="en-US"/>
+        </w:rPr>
+        <w:t xml:space="preserve">added to an instance of the </w:t>
+      </w:r>
+      <w:proofErr w:type="spellStart"/>
+      <w:r>
+        <w:rPr>
+          <w:lang w:val="en-US"/>
+        </w:rPr>
+        <w:t>JTabbedPane</w:t>
+      </w:r>
+      <w:proofErr w:type="spellEnd"/>
+      <w:r>
+        <w:rPr>
+          <w:lang w:val="en-US"/>
+        </w:rPr>
+        <w:t>)</w:t>
+      </w:r>
+      <w:r>
+        <w:rPr>
+          <w:lang w:val="en-US"/>
+        </w:rPr>
+        <w:t>:</w:t>
+      </w:r>
+    </w:p>
+    <w:p>
+      <w:pPr>
+        <w:rPr>
+          <w:lang w:val="en-US"/>
+        </w:rPr>
+      </w:pPr>
+      <w:r>
+        <w:rPr>
+          <w:lang w:val="en-US"/>
+        </w:rPr>
+        <w:drawing>
+          <wp:anchor distT="0" distB="0" distL="114300" distR="114300" simplePos="0" relativeHeight="251674624" behindDoc="0" locked="0" layoutInCell="1" allowOverlap="1" wp14:anchorId="1FD34949" wp14:editId="07AF33CA">
+            <wp:simplePos x="0" y="0"/>
+            <wp:positionH relativeFrom="column">
+              <wp:posOffset>0</wp:posOffset>
+            </wp:positionH>
+            <wp:positionV relativeFrom="paragraph">
+              <wp:posOffset>-635</wp:posOffset>
+            </wp:positionV>
+            <wp:extent cx="5975985" cy="245110"/>
+            <wp:effectExtent l="0" t="0" r="5715" b="2540"/>
+            <wp:wrapNone/>
+            <wp:docPr id="47" name="Grafik 47"/>
+            <wp:cNvGraphicFramePr>
+              <a:graphicFrameLocks xmlns:a="http://schemas.openxmlformats.org/drawingml/2006/main" noChangeAspect="1"/>
+            </wp:cNvGraphicFramePr>
+            <a:graphic xmlns:a="http://schemas.openxmlformats.org/drawingml/2006/main">
+              <a:graphicData uri="http://schemas.openxmlformats.org/drawingml/2006/picture">
+                <pic:pic xmlns:pic="http://schemas.openxmlformats.org/drawingml/2006/picture">
+                  <pic:nvPicPr>
+                    <pic:cNvPr id="1" name=""/>
+                    <pic:cNvPicPr/>
+                  </pic:nvPicPr>
+                  <pic:blipFill>
+                    <a:blip r:embed="rId39"/>
+                    <a:stretch>
+                      <a:fillRect/>
+                    </a:stretch>
+                  </pic:blipFill>
+                  <pic:spPr>
+                    <a:xfrm>
+                      <a:off x="0" y="0"/>
+                      <a:ext cx="5975985" cy="245110"/>
+                    </a:xfrm>
+                    <a:prstGeom prst="rect">
+                      <a:avLst/>
+                    </a:prstGeom>
+                  </pic:spPr>
+                </pic:pic>
+              </a:graphicData>
+            </a:graphic>
+          </wp:anchor>
+        </w:drawing>
+      </w:r>
+    </w:p>
+    <w:p>
+      <w:pPr>
+        <w:rPr>
+          <w:i/>
+          <w:iCs/>
+          <w:sz w:val="18"/>
+          <w:szCs w:val="18"/>
+          <w:lang w:val="en-US"/>
+        </w:rPr>
+      </w:pPr>
+      <w:r>
+        <w:rPr>
+          <w:i/>
+          <w:iCs/>
+          <w:sz w:val="18"/>
+          <w:szCs w:val="18"/>
+          <w:lang w:val="en-US"/>
+        </w:rPr>
+        <w:t xml:space="preserve">Method provided by the </w:t>
+      </w:r>
+      <w:proofErr w:type="spellStart"/>
+      <w:r>
+        <w:rPr>
+          <w:i/>
+          <w:iCs/>
+          <w:sz w:val="18"/>
+          <w:szCs w:val="18"/>
+          <w:lang w:val="en-US"/>
+        </w:rPr>
+        <w:t>MainFrame</w:t>
+      </w:r>
+      <w:proofErr w:type="spellEnd"/>
+      <w:r>
+        <w:rPr>
+          <w:i/>
+          <w:iCs/>
+          <w:sz w:val="18"/>
+          <w:szCs w:val="18"/>
+          <w:lang w:val="en-US"/>
+        </w:rPr>
+        <w:t xml:space="preserve"> that adds a Component as tab with a custom </w:t>
+      </w:r>
+      <w:proofErr w:type="gramStart"/>
+      <w:r>
+        <w:rPr>
+          <w:i/>
+          <w:iCs/>
+          <w:sz w:val="18"/>
+          <w:szCs w:val="18"/>
+          <w:lang w:val="en-US"/>
+        </w:rPr>
+        <w:t>title</w:t>
+      </w:r>
+      <w:proofErr w:type="gramEnd"/>
+    </w:p>
+    <w:p>
+      <w:pPr>
+        <w:rPr>
+          <w:lang w:val="en-US"/>
+        </w:rPr>
+      </w:pPr>
+    </w:p>
+    <w:p>
+      <w:pPr>
+        <w:rPr>
+          <w:lang w:val="en-US"/>
+        </w:rPr>
+      </w:pPr>
+      <w:r>
+        <w:rPr>
+          <w:lang w:val="en-US"/>
+        </w:rPr>
+        <w:t xml:space="preserve">The most important panels include the Home Panel, the Exemplar and Contributor Dashboard and the Library Panels. Most of the user operations can be carried out via buttons (for instance creating a new Exemplar or closing a tab). </w:t>
+      </w:r>
+      <w:r>
+        <w:rPr>
+          <w:lang w:val="en-US"/>
+        </w:rPr>
+        <w:t>Clicks on these buttons can be handled by adding an ActionListener to the button (see above).</w:t>
+      </w:r>
+    </w:p>
+    <w:p>
+      <w:pPr>
+        <w:rPr>
+          <w:lang w:val="en-US"/>
+        </w:rPr>
+      </w:pPr>
+    </w:p>
+    <w:p>
+      <w:pPr>
+        <w:rPr>
+          <w:lang w:val="en-US"/>
+        </w:rPr>
+      </w:pPr>
     </w:p>
     <w:p>
       <w:pPr>
@@ -5957,6 +7741,7 @@
           <w:lang w:val="de-DE"/>
         </w:rPr>
       </w:pPr>
+      <w:proofErr w:type="spellStart"/>
       <w:r>
         <w:rPr>
           <w:rFonts w:ascii="Calibri" w:eastAsia="Calibri" w:hAnsi="Calibri" w:cs="Times New Roman"/>
@@ -5975,7 +7760,18 @@
           <w:u w:val="single"/>
           <w:lang w:val="de-DE"/>
         </w:rPr>
-        <w:t>onarlint - Code Analysis Plugin</w:t>
+        <w:t>onarlint</w:t>
+      </w:r>
+      <w:proofErr w:type="spellEnd"/>
+      <w:r>
+        <w:rPr>
+          <w:rFonts w:ascii="Calibri" w:eastAsia="Calibri" w:hAnsi="Calibri" w:cs="Times New Roman"/>
+          <w:b/>
+          <w:bCs/>
+          <w:u w:val="single"/>
+          <w:lang w:val="de-DE"/>
+        </w:rPr>
+        <w:t xml:space="preserve"> - Code Analysis Plugin</w:t>
       </w:r>
     </w:p>
     <w:p>
@@ -5991,12 +7787,21 @@
           <w:lang w:val="en-US"/>
         </w:rPr>
       </w:pPr>
+      <w:proofErr w:type="gramStart"/>
       <w:r>
         <w:rPr>
           <w:rFonts w:ascii="Calibri" w:eastAsia="Calibri" w:hAnsi="Calibri" w:cs="Times New Roman"/>
           <w:lang w:val="en-US"/>
         </w:rPr>
-        <w:t>Issues bevor refactoring: 892 in 76 files</w:t>
+        <w:t>Issues</w:t>
+      </w:r>
+      <w:proofErr w:type="gramEnd"/>
+      <w:r>
+        <w:rPr>
+          <w:rFonts w:ascii="Calibri" w:eastAsia="Calibri" w:hAnsi="Calibri" w:cs="Times New Roman"/>
+          <w:lang w:val="en-US"/>
+        </w:rPr>
+        <w:t xml:space="preserve"> bevor refactoring: 892 in 76 files</w:t>
       </w:r>
     </w:p>
     <w:p>
@@ -6095,7 +7900,7 @@
                     <pic:cNvPicPr/>
                   </pic:nvPicPr>
                   <pic:blipFill>
-                    <a:blip r:embed="rId35"/>
+                    <a:blip r:embed="rId40"/>
                     <a:stretch>
                       <a:fillRect/>
                     </a:stretch>
@@ -6155,7 +7960,7 @@
                     <pic:cNvPicPr/>
                   </pic:nvPicPr>
                   <pic:blipFill>
-                    <a:blip r:embed="rId36"/>
+                    <a:blip r:embed="rId41"/>
                     <a:stretch>
                       <a:fillRect/>
                     </a:stretch>
@@ -6215,7 +8020,7 @@
                     <pic:cNvPicPr/>
                   </pic:nvPicPr>
                   <pic:blipFill>
-                    <a:blip r:embed="rId37"/>
+                    <a:blip r:embed="rId42"/>
                     <a:stretch>
                       <a:fillRect/>
                     </a:stretch>
@@ -6276,7 +8081,7 @@
                     <pic:cNvPicPr/>
                   </pic:nvPicPr>
                   <pic:blipFill>
-                    <a:blip r:embed="rId38"/>
+                    <a:blip r:embed="rId43"/>
                     <a:stretch>
                       <a:fillRect/>
                     </a:stretch>
@@ -6336,7 +8141,7 @@
                     <pic:cNvPicPr/>
                   </pic:nvPicPr>
                   <pic:blipFill>
-                    <a:blip r:embed="rId39"/>
+                    <a:blip r:embed="rId44"/>
                     <a:stretch>
                       <a:fillRect/>
                     </a:stretch>
@@ -6396,7 +8201,7 @@
                     <pic:cNvPicPr/>
                   </pic:nvPicPr>
                   <pic:blipFill>
-                    <a:blip r:embed="rId40"/>
+                    <a:blip r:embed="rId45"/>
                     <a:stretch>
                       <a:fillRect/>
                     </a:stretch>
@@ -6448,7 +8253,7 @@
                     <pic:cNvPicPr/>
                   </pic:nvPicPr>
                   <pic:blipFill>
-                    <a:blip r:embed="rId41"/>
+                    <a:blip r:embed="rId46"/>
                     <a:stretch>
                       <a:fillRect/>
                     </a:stretch>
@@ -6508,7 +8313,7 @@
                     <pic:cNvPicPr/>
                   </pic:nvPicPr>
                   <pic:blipFill>
-                    <a:blip r:embed="rId42"/>
+                    <a:blip r:embed="rId47"/>
                     <a:stretch>
                       <a:fillRect/>
                     </a:stretch>
@@ -6568,7 +8373,7 @@
                     <pic:cNvPicPr/>
                   </pic:nvPicPr>
                   <pic:blipFill>
-                    <a:blip r:embed="rId43"/>
+                    <a:blip r:embed="rId48"/>
                     <a:stretch>
                       <a:fillRect/>
                     </a:stretch>
@@ -6628,7 +8433,7 @@
                     <pic:cNvPicPr/>
                   </pic:nvPicPr>
                   <pic:blipFill>
-                    <a:blip r:embed="rId44"/>
+                    <a:blip r:embed="rId49"/>
                     <a:stretch>
                       <a:fillRect/>
                     </a:stretch>
@@ -6689,7 +8494,7 @@
                     <pic:cNvPicPr/>
                   </pic:nvPicPr>
                   <pic:blipFill>
-                    <a:blip r:embed="rId45"/>
+                    <a:blip r:embed="rId50"/>
                     <a:stretch>
                       <a:fillRect/>
                     </a:stretch>
@@ -6749,7 +8554,7 @@
                     <pic:cNvPicPr/>
                   </pic:nvPicPr>
                   <pic:blipFill>
-                    <a:blip r:embed="rId46"/>
+                    <a:blip r:embed="rId51"/>
                     <a:stretch>
                       <a:fillRect/>
                     </a:stretch>
@@ -6818,7 +8623,7 @@
                     <pic:cNvPicPr/>
                   </pic:nvPicPr>
                   <pic:blipFill>
-                    <a:blip r:embed="rId47"/>
+                    <a:blip r:embed="rId52"/>
                     <a:stretch>
                       <a:fillRect/>
                     </a:stretch>
@@ -6849,6 +8654,7 @@
           <w:lang w:val="de-DE"/>
         </w:rPr>
       </w:pPr>
+      <w:proofErr w:type="spellStart"/>
       <w:r>
         <w:rPr>
           <w:rFonts w:ascii="Calibri" w:eastAsia="Calibri" w:hAnsi="Calibri" w:cs="Times New Roman"/>
@@ -6856,7 +8662,77 @@
           <w:bCs/>
           <w:lang w:val="de-DE"/>
         </w:rPr>
-        <w:t>Refactored some occurences of:</w:t>
+        <w:t>Refactored</w:t>
+      </w:r>
+      <w:proofErr w:type="spellEnd"/>
+      <w:r>
+        <w:rPr>
+          <w:rFonts w:ascii="Calibri" w:eastAsia="Calibri" w:hAnsi="Calibri" w:cs="Times New Roman"/>
+          <w:b/>
+          <w:bCs/>
+          <w:lang w:val="de-DE"/>
+        </w:rPr>
+        <w:t xml:space="preserve"> </w:t>
+      </w:r>
+      <w:proofErr w:type="spellStart"/>
+      <w:r>
+        <w:rPr>
+          <w:rFonts w:ascii="Calibri" w:eastAsia="Calibri" w:hAnsi="Calibri" w:cs="Times New Roman"/>
+          <w:b/>
+          <w:bCs/>
+          <w:lang w:val="de-DE"/>
+        </w:rPr>
+        <w:t>some</w:t>
+      </w:r>
+      <w:proofErr w:type="spellEnd"/>
+      <w:r>
+        <w:rPr>
+          <w:rFonts w:ascii="Calibri" w:eastAsia="Calibri" w:hAnsi="Calibri" w:cs="Times New Roman"/>
+          <w:b/>
+          <w:bCs/>
+          <w:lang w:val="de-DE"/>
+        </w:rPr>
+        <w:t xml:space="preserve"> </w:t>
+      </w:r>
+      <w:proofErr w:type="spellStart"/>
+      <w:r>
+        <w:rPr>
+          <w:rFonts w:ascii="Calibri" w:eastAsia="Calibri" w:hAnsi="Calibri" w:cs="Times New Roman"/>
+          <w:b/>
+          <w:bCs/>
+          <w:lang w:val="de-DE"/>
+        </w:rPr>
+        <w:t>occurences</w:t>
+      </w:r>
+      <w:proofErr w:type="spellEnd"/>
+      <w:r>
+        <w:rPr>
+          <w:rFonts w:ascii="Calibri" w:eastAsia="Calibri" w:hAnsi="Calibri" w:cs="Times New Roman"/>
+          <w:b/>
+          <w:bCs/>
+          <w:lang w:val="de-DE"/>
+        </w:rPr>
+        <w:t xml:space="preserve"> </w:t>
+      </w:r>
+      <w:proofErr w:type="spellStart"/>
+      <w:r>
+        <w:rPr>
+          <w:rFonts w:ascii="Calibri" w:eastAsia="Calibri" w:hAnsi="Calibri" w:cs="Times New Roman"/>
+          <w:b/>
+          <w:bCs/>
+          <w:lang w:val="de-DE"/>
+        </w:rPr>
+        <w:t>of</w:t>
+      </w:r>
+      <w:proofErr w:type="spellEnd"/>
+      <w:r>
+        <w:rPr>
+          <w:rFonts w:ascii="Calibri" w:eastAsia="Calibri" w:hAnsi="Calibri" w:cs="Times New Roman"/>
+          <w:b/>
+          <w:bCs/>
+          <w:lang w:val="de-DE"/>
+        </w:rPr>
+        <w:t>:</w:t>
       </w:r>
     </w:p>
     <w:p>
@@ -6890,7 +8766,7 @@
                     <pic:cNvPicPr/>
                   </pic:nvPicPr>
                   <pic:blipFill>
-                    <a:blip r:embed="rId48"/>
+                    <a:blip r:embed="rId53"/>
                     <a:stretch>
                       <a:fillRect/>
                     </a:stretch>
@@ -6950,7 +8826,7 @@
                     <pic:cNvPicPr/>
                   </pic:nvPicPr>
                   <pic:blipFill>
-                    <a:blip r:embed="rId49"/>
+                    <a:blip r:embed="rId54"/>
                     <a:stretch>
                       <a:fillRect/>
                     </a:stretch>
@@ -7010,7 +8886,7 @@
                     <pic:cNvPicPr/>
                   </pic:nvPicPr>
                   <pic:blipFill>
-                    <a:blip r:embed="rId50"/>
+                    <a:blip r:embed="rId55"/>
                     <a:stretch>
                       <a:fillRect/>
                     </a:stretch>
@@ -7071,7 +8947,7 @@
                     <pic:cNvPicPr/>
                   </pic:nvPicPr>
                   <pic:blipFill>
-                    <a:blip r:embed="rId51"/>
+                    <a:blip r:embed="rId56"/>
                     <a:stretch>
                       <a:fillRect/>
                     </a:stretch>
@@ -7122,7 +8998,7 @@
                     <pic:cNvPicPr/>
                   </pic:nvPicPr>
                   <pic:blipFill>
-                    <a:blip r:embed="rId52"/>
+                    <a:blip r:embed="rId57"/>
                     <a:stretch>
                       <a:fillRect/>
                     </a:stretch>
@@ -7171,6 +9047,7 @@
           <w:lang w:val="de-DE"/>
         </w:rPr>
       </w:pPr>
+      <w:proofErr w:type="spellStart"/>
       <w:r>
         <w:rPr>
           <w:rFonts w:ascii="Calibri" w:eastAsia="Calibri" w:hAnsi="Calibri" w:cs="Times New Roman"/>
@@ -7178,7 +9055,57 @@
           <w:bCs/>
           <w:lang w:val="de-DE"/>
         </w:rPr>
-        <w:t>No refactoring of:</w:t>
+        <w:t>No</w:t>
+      </w:r>
+      <w:proofErr w:type="spellEnd"/>
+      <w:r>
+        <w:rPr>
+          <w:rFonts w:ascii="Calibri" w:eastAsia="Calibri" w:hAnsi="Calibri" w:cs="Times New Roman"/>
+          <w:b/>
+          <w:bCs/>
+          <w:lang w:val="de-DE"/>
+        </w:rPr>
+        <w:t xml:space="preserve"> </w:t>
+      </w:r>
+      <w:proofErr w:type="spellStart"/>
+      <w:r>
+        <w:rPr>
+          <w:rFonts w:ascii="Calibri" w:eastAsia="Calibri" w:hAnsi="Calibri" w:cs="Times New Roman"/>
+          <w:b/>
+          <w:bCs/>
+          <w:lang w:val="de-DE"/>
+        </w:rPr>
+        <w:t>refactoring</w:t>
+      </w:r>
+      <w:proofErr w:type="spellEnd"/>
+      <w:r>
+        <w:rPr>
+          <w:rFonts w:ascii="Calibri" w:eastAsia="Calibri" w:hAnsi="Calibri" w:cs="Times New Roman"/>
+          <w:b/>
+          <w:bCs/>
+          <w:lang w:val="de-DE"/>
+        </w:rPr>
+        <w:t xml:space="preserve"> </w:t>
+      </w:r>
+      <w:proofErr w:type="spellStart"/>
+      <w:r>
+        <w:rPr>
+          <w:rFonts w:ascii="Calibri" w:eastAsia="Calibri" w:hAnsi="Calibri" w:cs="Times New Roman"/>
+          <w:b/>
+          <w:bCs/>
+          <w:lang w:val="de-DE"/>
+        </w:rPr>
+        <w:t>of</w:t>
+      </w:r>
+      <w:proofErr w:type="spellEnd"/>
+      <w:r>
+        <w:rPr>
+          <w:rFonts w:ascii="Calibri" w:eastAsia="Calibri" w:hAnsi="Calibri" w:cs="Times New Roman"/>
+          <w:b/>
+          <w:bCs/>
+          <w:lang w:val="de-DE"/>
+        </w:rPr>
+        <w:t>:</w:t>
       </w:r>
     </w:p>
     <w:p>
@@ -7211,7 +9138,7 @@
                     <pic:cNvPicPr/>
                   </pic:nvPicPr>
                   <pic:blipFill>
-                    <a:blip r:embed="rId53"/>
+                    <a:blip r:embed="rId58"/>
                     <a:stretch>
                       <a:fillRect/>
                     </a:stretch>
@@ -7245,7 +9172,23 @@
           <w:rFonts w:ascii="Calibri" w:eastAsia="Calibri" w:hAnsi="Calibri" w:cs="Times New Roman"/>
           <w:lang w:val="en-US"/>
         </w:rPr>
-        <w:t xml:space="preserve">Would require serious changes </w:t>
+        <w:t xml:space="preserve">Would require serious </w:t>
+      </w:r>
+      <w:proofErr w:type="gramStart"/>
+      <w:r>
+        <w:rPr>
+          <w:rFonts w:ascii="Calibri" w:eastAsia="Calibri" w:hAnsi="Calibri" w:cs="Times New Roman"/>
+          <w:lang w:val="en-US"/>
+        </w:rPr>
+        <w:t>changes</w:t>
+      </w:r>
+      <w:proofErr w:type="gramEnd"/>
+      <w:r>
+        <w:rPr>
+          <w:rFonts w:ascii="Calibri" w:eastAsia="Calibri" w:hAnsi="Calibri" w:cs="Times New Roman"/>
+          <w:lang w:val="en-US"/>
+        </w:rPr>
+        <w:t xml:space="preserve"> </w:t>
       </w:r>
     </w:p>
     <w:p>
@@ -7278,7 +9221,7 @@
                     <pic:cNvPicPr/>
                   </pic:nvPicPr>
                   <pic:blipFill>
-                    <a:blip r:embed="rId54"/>
+                    <a:blip r:embed="rId59"/>
                     <a:stretch>
                       <a:fillRect/>
                     </a:stretch>
@@ -7346,7 +9289,7 @@
                     <pic:cNvPicPr/>
                   </pic:nvPicPr>
                   <pic:blipFill>
-                    <a:blip r:embed="rId55"/>
+                    <a:blip r:embed="rId60"/>
                     <a:stretch>
                       <a:fillRect/>
                     </a:stretch>
@@ -7404,7 +9347,7 @@
                     <pic:cNvPicPr/>
                   </pic:nvPicPr>
                   <pic:blipFill>
-                    <a:blip r:embed="rId56"/>
+                    <a:blip r:embed="rId61"/>
                     <a:stretch>
                       <a:fillRect/>
                     </a:stretch>
@@ -7441,8 +9384,19 @@
           <w:rFonts w:ascii="Calibri" w:eastAsia="Calibri" w:hAnsi="Calibri" w:cs="Times New Roman"/>
           <w:lang w:val="en-US"/>
         </w:rPr>
-        <w:t>Not clear how to handle them other than to print stacktrace</w:t>
-      </w:r>
+        <w:t xml:space="preserve">Not clear how to handle them other than to print </w:t>
+      </w:r>
+      <w:proofErr w:type="spellStart"/>
+      <w:proofErr w:type="gramStart"/>
+      <w:r>
+        <w:rPr>
+          <w:rFonts w:ascii="Calibri" w:eastAsia="Calibri" w:hAnsi="Calibri" w:cs="Times New Roman"/>
+          <w:lang w:val="en-US"/>
+        </w:rPr>
+        <w:t>stacktrace</w:t>
+      </w:r>
+      <w:proofErr w:type="spellEnd"/>
+      <w:proofErr w:type="gramEnd"/>
     </w:p>
     <w:p>
       <w:pPr>
@@ -7519,7 +9473,7 @@
                     <pic:cNvPicPr/>
                   </pic:nvPicPr>
                   <pic:blipFill>
-                    <a:blip r:embed="rId57"/>
+                    <a:blip r:embed="rId62"/>
                     <a:stretch>
                       <a:fillRect/>
                     </a:stretch>
@@ -7657,7 +9611,7 @@
                     <pic:cNvPicPr/>
                   </pic:nvPicPr>
                   <pic:blipFill>
-                    <a:blip r:embed="rId58"/>
+                    <a:blip r:embed="rId63"/>
                     <a:stretch>
                       <a:fillRect/>
                     </a:stretch>
@@ -7745,7 +9699,7 @@
                     <pic:cNvPicPr/>
                   </pic:nvPicPr>
                   <pic:blipFill>
-                    <a:blip r:embed="rId59"/>
+                    <a:blip r:embed="rId64"/>
                     <a:stretch>
                       <a:fillRect/>
                     </a:stretch>
@@ -7854,7 +9808,7 @@
                     <pic:cNvPicPr/>
                   </pic:nvPicPr>
                   <pic:blipFill>
-                    <a:blip r:embed="rId60"/>
+                    <a:blip r:embed="rId65"/>
                     <a:stretch>
                       <a:fillRect/>
                     </a:stretch>
@@ -7893,7 +9847,47 @@
           <w:sz w:val="22"/>
           <w:szCs w:val="22"/>
         </w:rPr>
-        <w:t>Here we focused on the login and registration process to verify that these are working properly. We also tried to test some listeners and other methods that are testable but this proved to be difficult as many actions have to be confirmed or open a JOptionPane that has to be manually closed after the action is completed. Changing this would require us to alter the functionality of our application to an extent that is not in line with the focus on the user experience.</w:t>
+        <w:t xml:space="preserve">Here we focused on the login and registration process to verify that these are working properly. We also tried to test some listeners and other methods that are </w:t>
+      </w:r>
+      <w:proofErr w:type="gramStart"/>
+      <w:r>
+        <w:rPr>
+          <w:rFonts w:ascii="Arial" w:hAnsi="Arial" w:cs="Arial"/>
+          <w:color w:val="000000"/>
+          <w:sz w:val="22"/>
+          <w:szCs w:val="22"/>
+        </w:rPr>
+        <w:t>testable</w:t>
+      </w:r>
+      <w:proofErr w:type="gramEnd"/>
+      <w:r>
+        <w:rPr>
+          <w:rFonts w:ascii="Arial" w:hAnsi="Arial" w:cs="Arial"/>
+          <w:color w:val="000000"/>
+          <w:sz w:val="22"/>
+          <w:szCs w:val="22"/>
+        </w:rPr>
+        <w:t xml:space="preserve"> but this proved to be difficult as many actions have to be confirmed or open a </w:t>
+      </w:r>
+      <w:proofErr w:type="spellStart"/>
+      <w:r>
+        <w:rPr>
+          <w:rFonts w:ascii="Arial" w:hAnsi="Arial" w:cs="Arial"/>
+          <w:color w:val="000000"/>
+          <w:sz w:val="22"/>
+          <w:szCs w:val="22"/>
+        </w:rPr>
+        <w:t>JOptionPane</w:t>
+      </w:r>
+      <w:proofErr w:type="spellEnd"/>
+      <w:r>
+        <w:rPr>
+          <w:rFonts w:ascii="Arial" w:hAnsi="Arial" w:cs="Arial"/>
+          <w:color w:val="000000"/>
+          <w:sz w:val="22"/>
+          <w:szCs w:val="22"/>
+        </w:rPr>
+        <w:t xml:space="preserve"> that has to be manually closed after the action is completed. Changing this would require us to alter the functionality of our application to an extent that is not in line with the focus on the user experience.</w:t>
       </w:r>
     </w:p>
     <w:p>
@@ -7981,7 +9975,7 @@
                     <pic:cNvPicPr/>
                   </pic:nvPicPr>
                   <pic:blipFill>
-                    <a:blip r:embed="rId61"/>
+                    <a:blip r:embed="rId66"/>
                     <a:stretch>
                       <a:fillRect/>
                     </a:stretch>
@@ -8142,7 +10136,43 @@
                 <w:sz w:val="22"/>
                 <w:szCs w:val="22"/>
               </w:rPr>
-              <w:t> (addUser – UserClient)</w:t>
+              <w:t> (</w:t>
+            </w:r>
+            <w:proofErr w:type="spellStart"/>
+            <w:r>
+              <w:rPr>
+                <w:rFonts w:ascii="Arial" w:hAnsi="Arial" w:cs="Arial"/>
+                <w:sz w:val="22"/>
+                <w:szCs w:val="22"/>
+              </w:rPr>
+              <w:t>addUser</w:t>
+            </w:r>
+            <w:proofErr w:type="spellEnd"/>
+            <w:r>
+              <w:rPr>
+                <w:rFonts w:ascii="Arial" w:hAnsi="Arial" w:cs="Arial"/>
+                <w:sz w:val="22"/>
+                <w:szCs w:val="22"/>
+              </w:rPr>
+              <w:t xml:space="preserve"> – </w:t>
+            </w:r>
+            <w:proofErr w:type="spellStart"/>
+            <w:r>
+              <w:rPr>
+                <w:rFonts w:ascii="Arial" w:hAnsi="Arial" w:cs="Arial"/>
+                <w:sz w:val="22"/>
+                <w:szCs w:val="22"/>
+              </w:rPr>
+              <w:t>UserClient</w:t>
+            </w:r>
+            <w:proofErr w:type="spellEnd"/>
+            <w:r>
+              <w:rPr>
+                <w:rFonts w:ascii="Arial" w:hAnsi="Arial" w:cs="Arial"/>
+                <w:sz w:val="22"/>
+                <w:szCs w:val="22"/>
+              </w:rPr>
+              <w:t>)</w:t>
             </w:r>
           </w:p>
         </w:tc>
@@ -8358,8 +10388,18 @@
                 <w:sz w:val="22"/>
                 <w:szCs w:val="22"/>
               </w:rPr>
-              <w:t> Create new User/Contributer</w:t>
+              <w:t> Create new User/</w:t>
             </w:r>
+            <w:proofErr w:type="spellStart"/>
+            <w:r>
+              <w:rPr>
+                <w:rFonts w:ascii="Arial" w:hAnsi="Arial" w:cs="Arial"/>
+                <w:sz w:val="22"/>
+                <w:szCs w:val="22"/>
+              </w:rPr>
+              <w:t>Contributer</w:t>
+            </w:r>
+            <w:proofErr w:type="spellEnd"/>
           </w:p>
         </w:tc>
       </w:tr>
@@ -8745,9 +10785,14 @@
       </w:pPr>
       <w:bookmarkStart w:id="10" w:name="_Toc76666984"/>
       <w:r>
-        <w:t>Installation instruction</w:t>
+        <w:t xml:space="preserve">Installation </w:t>
+      </w:r>
+      <w:proofErr w:type="spellStart"/>
+      <w:r>
+        <w:t>instruction</w:t>
       </w:r>
       <w:bookmarkEnd w:id="10"/>
+      <w:proofErr w:type="spellEnd"/>
     </w:p>
     <w:p>
       <w:pPr>
@@ -8768,8 +10813,21 @@
           <w:sz w:val="22"/>
           <w:szCs w:val="22"/>
         </w:rPr>
-        <w:t>Description of how to install and start the system</w:t>
-      </w:r>
+        <w:t xml:space="preserve">Description of how to install and start the </w:t>
+      </w:r>
+      <w:proofErr w:type="gramStart"/>
+      <w:r>
+        <w:rPr>
+          <w:rFonts w:ascii="Arial" w:hAnsi="Arial" w:cs="Arial"/>
+          <w:i/>
+          <w:iCs/>
+          <w:color w:val="000000"/>
+          <w:sz w:val="22"/>
+          <w:szCs w:val="22"/>
+        </w:rPr>
+        <w:t>system</w:t>
+      </w:r>
+      <w:proofErr w:type="gramEnd"/>
     </w:p>
     <w:p>
       <w:pPr>
@@ -8790,7 +10848,55 @@
           <w:sz w:val="22"/>
           <w:szCs w:val="22"/>
         </w:rPr>
-        <w:t>(Link to github doku)</w:t>
+        <w:t xml:space="preserve">(Link to </w:t>
+      </w:r>
+      <w:proofErr w:type="spellStart"/>
+      <w:r>
+        <w:rPr>
+          <w:rFonts w:ascii="Arial" w:hAnsi="Arial" w:cs="Arial"/>
+          <w:i/>
+          <w:iCs/>
+          <w:color w:val="000000"/>
+          <w:sz w:val="22"/>
+          <w:szCs w:val="22"/>
+        </w:rPr>
+        <w:t>github</w:t>
+      </w:r>
+      <w:proofErr w:type="spellEnd"/>
+      <w:r>
+        <w:rPr>
+          <w:rFonts w:ascii="Arial" w:hAnsi="Arial" w:cs="Arial"/>
+          <w:i/>
+          <w:iCs/>
+          <w:color w:val="000000"/>
+          <w:sz w:val="22"/>
+          <w:szCs w:val="22"/>
+        </w:rPr>
+        <w:t xml:space="preserve"> </w:t>
+      </w:r>
+      <w:proofErr w:type="spellStart"/>
+      <w:r>
+        <w:rPr>
+          <w:rFonts w:ascii="Arial" w:hAnsi="Arial" w:cs="Arial"/>
+          <w:i/>
+          <w:iCs/>
+          <w:color w:val="000000"/>
+          <w:sz w:val="22"/>
+          <w:szCs w:val="22"/>
+        </w:rPr>
+        <w:t>doku</w:t>
+      </w:r>
+      <w:proofErr w:type="spellEnd"/>
+      <w:r>
+        <w:rPr>
+          <w:rFonts w:ascii="Arial" w:hAnsi="Arial" w:cs="Arial"/>
+          <w:i/>
+          <w:iCs/>
+          <w:color w:val="000000"/>
+          <w:sz w:val="22"/>
+          <w:szCs w:val="22"/>
+        </w:rPr>
+        <w:t>)</w:t>
       </w:r>
     </w:p>
     <w:p/>
@@ -8818,9 +10924,17 @@
         <w:rPr>
           <w:lang w:val="en-US"/>
         </w:rPr>
-        <w:t>ommon exemplars</w:t>
+        <w:t xml:space="preserve">ommon </w:t>
+      </w:r>
+      <w:proofErr w:type="gramStart"/>
+      <w:r>
+        <w:rPr>
+          <w:lang w:val="en-US"/>
+        </w:rPr>
+        <w:t>exemplars</w:t>
       </w:r>
       <w:bookmarkEnd w:id="11"/>
+      <w:proofErr w:type="gramEnd"/>
     </w:p>
     <w:p>
       <w:pPr>
@@ -8834,12 +10948,14 @@
         </w:rPr>
         <w:t xml:space="preserve">Our program does not allow pictures to be uploaded. </w:t>
       </w:r>
+      <w:proofErr w:type="gramStart"/>
       <w:r>
         <w:rPr>
           <w:lang w:val="en-US"/>
         </w:rPr>
         <w:t>Therefore</w:t>
       </w:r>
+      <w:proofErr w:type="gramEnd"/>
       <w:r>
         <w:rPr>
           <w:lang w:val="en-US"/>
@@ -8891,7 +11007,7 @@
         </w:rPr>
         <w:t xml:space="preserve">Source: </w:t>
       </w:r>
-      <w:hyperlink r:id="rId62" w:history="1">
+      <w:hyperlink r:id="rId67" w:history="1">
         <w:r>
           <w:rPr>
             <w:rStyle w:val="Hyperlink"/>
@@ -8935,7 +11051,7 @@
                     <pic:cNvPicPr/>
                   </pic:nvPicPr>
                   <pic:blipFill>
-                    <a:blip r:embed="rId63" cstate="print">
+                    <a:blip r:embed="rId68" cstate="print">
                       <a:extLst>
                         <a:ext uri="{28A0092B-C50C-407E-A947-70E740481C1C}">
                           <a14:useLocalDpi xmlns:a14="http://schemas.microsoft.com/office/drawing/2010/main" val="0"/>
@@ -9110,7 +11226,7 @@
         </w:rPr>
         <w:t xml:space="preserve">Source: </w:t>
       </w:r>
-      <w:hyperlink r:id="rId64" w:history="1">
+      <w:hyperlink r:id="rId69" w:history="1">
         <w:r>
           <w:rPr>
             <w:rStyle w:val="Hyperlink"/>
@@ -9154,7 +11270,7 @@
                     <pic:cNvPicPr/>
                   </pic:nvPicPr>
                   <pic:blipFill>
-                    <a:blip r:embed="rId65" cstate="print">
+                    <a:blip r:embed="rId70" cstate="print">
                       <a:extLst>
                         <a:ext uri="{28A0092B-C50C-407E-A947-70E740481C1C}">
                           <a14:useLocalDpi xmlns:a14="http://schemas.microsoft.com/office/drawing/2010/main" val="0"/>
@@ -9344,7 +11460,7 @@
         </w:rPr>
         <w:t xml:space="preserve">Source: </w:t>
       </w:r>
-      <w:hyperlink r:id="rId66" w:history="1">
+      <w:hyperlink r:id="rId71" w:history="1">
         <w:r>
           <w:rPr>
             <w:rStyle w:val="Hyperlink"/>
@@ -9388,7 +11504,7 @@
                     <pic:cNvPicPr/>
                   </pic:nvPicPr>
                   <pic:blipFill>
-                    <a:blip r:embed="rId67" cstate="print">
+                    <a:blip r:embed="rId72" cstate="print">
                       <a:extLst>
                         <a:ext uri="{28A0092B-C50C-407E-A947-70E740481C1C}">
                           <a14:useLocalDpi xmlns:a14="http://schemas.microsoft.com/office/drawing/2010/main" val="0"/>
@@ -9478,8 +11594,8 @@
       </w:pPr>
     </w:p>
     <w:sectPr>
-      <w:headerReference w:type="default" r:id="rId68"/>
-      <w:footerReference w:type="default" r:id="rId69"/>
+      <w:headerReference w:type="default" r:id="rId73"/>
+      <w:footerReference w:type="default" r:id="rId74"/>
       <w:type w:val="continuous"/>
       <w:pgSz w:w="11906" w:h="16838" w:code="9"/>
       <w:pgMar w:top="1644" w:right="794" w:bottom="567" w:left="1701" w:header="567" w:footer="567" w:gutter="0"/>
@@ -13684,8 +15800,8 @@
     <w:rsid w:val="00595DFD"/>
     <w:rsid w:val="006A6ED9"/>
     <w:rsid w:val="006D5B5E"/>
+    <w:rsid w:val="00705D4B"/>
     <w:rsid w:val="008A5E35"/>
-    <w:rsid w:val="00926E02"/>
     <w:rsid w:val="00A66599"/>
     <w:rsid w:val="00BE5B36"/>
     <w:rsid w:val="00CA4A1F"/>

</xml_diff>